<commit_message>
Removed unecessary native image parameters; updated docs
</commit_message>
<xml_diff>
--- a/package/documentation.docx
+++ b/package/documentation.docx
@@ -1361,6 +1361,9 @@
         </mc:AlternateContent>
       </w:r>
       <w:r>
+        <w:rPr>
+          <w:noProof/>
+        </w:rPr>
         <w:drawing>
           <wp:inline distT="0" distB="0" distL="0" distR="0" wp14:anchorId="3C40839B" wp14:editId="1334A49A">
             <wp:extent cx="5943600" cy="1624330"/>
@@ -1477,6 +1480,9 @@
         <w:jc w:val="center"/>
       </w:pPr>
       <w:r>
+        <w:rPr>
+          <w:noProof/>
+        </w:rPr>
         <w:drawing>
           <wp:inline distT="0" distB="0" distL="0" distR="0" wp14:anchorId="462867BF" wp14:editId="5FA2CA1F">
             <wp:extent cx="1322363" cy="1271503"/>
@@ -1530,14 +1536,106 @@
       <w:r>
         <w:t xml:space="preserve"> at the bottom), close </w:t>
       </w:r>
+      <w:r>
+        <w:t xml:space="preserve">it. If you see the message like </w:t>
+      </w:r>
+      <w:r>
+        <w:rPr>
+          <w:i/>
+          <w:iCs/>
+        </w:rPr>
+        <w:t>“</w:t>
+      </w:r>
+      <w:r>
+        <w:rPr>
+          <w:i/>
+          <w:iCs/>
+        </w:rPr>
+        <w:t>contextus-cli” is damaged and can’t be opened. You should move it to the Trash</w:t>
+      </w:r>
+      <w:r>
+        <w:t xml:space="preserve">, right click the contextus </w:t>
+      </w:r>
+      <w:r>
+        <w:rPr>
+          <w:i/>
+          <w:iCs/>
+        </w:rPr>
+        <w:t xml:space="preserve">folder </w:t>
+      </w:r>
+      <w:r>
+        <w:t xml:space="preserve">in the Finder window and select Services -&gt; New Terminal at Folder. When the terminal opens, type the following command at the “%” prompt and hit enter </w:t>
+      </w:r>
+    </w:p>
+    <w:p>
+      <w:pPr>
+        <w:ind w:left="720" w:firstLine="720"/>
+      </w:pPr>
+      <w:proofErr w:type="spellStart"/>
+      <w:r>
+        <w:rPr>
+          <w:rFonts w:ascii="Consolas" w:hAnsi="Consolas" w:cs="Consolas"/>
+        </w:rPr>
+        <w:t>xattr</w:t>
+      </w:r>
+      <w:proofErr w:type="spellEnd"/>
+      <w:r>
+        <w:rPr>
+          <w:rFonts w:ascii="Consolas" w:hAnsi="Consolas" w:cs="Consolas"/>
+        </w:rPr>
+        <w:t xml:space="preserve"> -</w:t>
+      </w:r>
+      <w:proofErr w:type="spellStart"/>
+      <w:r>
+        <w:rPr>
+          <w:rFonts w:ascii="Consolas" w:hAnsi="Consolas" w:cs="Consolas"/>
+        </w:rPr>
+        <w:t>dr</w:t>
+      </w:r>
+      <w:proofErr w:type="spellEnd"/>
+      <w:r>
+        <w:rPr>
+          <w:rFonts w:ascii="Consolas" w:hAnsi="Consolas" w:cs="Consolas"/>
+        </w:rPr>
+        <w:t xml:space="preserve"> </w:t>
+      </w:r>
+      <w:proofErr w:type="spellStart"/>
       <w:proofErr w:type="gramStart"/>
       <w:r>
-        <w:t xml:space="preserve">it </w:t>
-      </w:r>
-      <w:r>
-        <w:t>.</w:t>
+        <w:rPr>
+          <w:rFonts w:ascii="Consolas" w:hAnsi="Consolas" w:cs="Consolas"/>
+        </w:rPr>
+        <w:t>com.apple</w:t>
       </w:r>
       <w:proofErr w:type="gramEnd"/>
+      <w:r>
+        <w:rPr>
+          <w:rFonts w:ascii="Consolas" w:hAnsi="Consolas" w:cs="Consolas"/>
+        </w:rPr>
+        <w:t>.quarantine</w:t>
+      </w:r>
+      <w:proofErr w:type="spellEnd"/>
+      <w:r>
+        <w:rPr>
+          <w:rFonts w:ascii="Consolas" w:hAnsi="Consolas" w:cs="Consolas"/>
+        </w:rPr>
+        <w:t> contextus-cli</w:t>
+      </w:r>
+      <w:r>
+        <w:rPr>
+          <w:rFonts w:ascii="Consolas" w:hAnsi="Consolas" w:cs="Consolas"/>
+        </w:rPr>
+        <w:t xml:space="preserve"> </w:t>
+      </w:r>
+    </w:p>
+    <w:p>
+      <w:pPr>
+        <w:ind w:firstLine="720"/>
+      </w:pPr>
+      <w:r>
+        <w:lastRenderedPageBreak/>
+        <w:t>Now try to run it again.</w:t>
+      </w:r>
     </w:p>
     <w:p>
       <w:pPr>
@@ -1550,14 +1648,75 @@
       <w:r>
         <w:t xml:space="preserve">Repeat the same process with </w:t>
       </w:r>
+      <w:proofErr w:type="gramStart"/>
       <w:r>
         <w:rPr>
           <w:rFonts w:ascii="Consolas" w:hAnsi="Consolas" w:cs="Consolas"/>
         </w:rPr>
         <w:t>install.command</w:t>
       </w:r>
-      <w:r>
-        <w:t>. Once this is finished, contextus should be installed.</w:t>
+      <w:proofErr w:type="gramEnd"/>
+      <w:r>
+        <w:t xml:space="preserve">. </w:t>
+      </w:r>
+      <w:r>
+        <w:t xml:space="preserve">Again, if you see a message that it is damaged, open a terminal window and run: </w:t>
+      </w:r>
+      <w:proofErr w:type="spellStart"/>
+      <w:r>
+        <w:rPr>
+          <w:rFonts w:ascii="Consolas" w:hAnsi="Consolas" w:cs="Consolas"/>
+        </w:rPr>
+        <w:t>xattr</w:t>
+      </w:r>
+      <w:proofErr w:type="spellEnd"/>
+      <w:r>
+        <w:rPr>
+          <w:rFonts w:ascii="Consolas" w:hAnsi="Consolas" w:cs="Consolas"/>
+        </w:rPr>
+        <w:t xml:space="preserve"> -</w:t>
+      </w:r>
+      <w:proofErr w:type="spellStart"/>
+      <w:r>
+        <w:rPr>
+          <w:rFonts w:ascii="Consolas" w:hAnsi="Consolas" w:cs="Consolas"/>
+        </w:rPr>
+        <w:t>dr</w:t>
+      </w:r>
+      <w:proofErr w:type="spellEnd"/>
+      <w:r>
+        <w:rPr>
+          <w:rFonts w:ascii="Consolas" w:hAnsi="Consolas" w:cs="Consolas"/>
+        </w:rPr>
+        <w:t xml:space="preserve"> </w:t>
+      </w:r>
+      <w:proofErr w:type="spellStart"/>
+      <w:proofErr w:type="gramStart"/>
+      <w:r>
+        <w:rPr>
+          <w:rFonts w:ascii="Consolas" w:hAnsi="Consolas" w:cs="Consolas"/>
+        </w:rPr>
+        <w:t>com.apple</w:t>
+      </w:r>
+      <w:proofErr w:type="gramEnd"/>
+      <w:r>
+        <w:rPr>
+          <w:rFonts w:ascii="Consolas" w:hAnsi="Consolas" w:cs="Consolas"/>
+        </w:rPr>
+        <w:t>.quarantine</w:t>
+      </w:r>
+      <w:proofErr w:type="spellEnd"/>
+      <w:r>
+        <w:rPr>
+          <w:rFonts w:ascii="Consolas" w:hAnsi="Consolas" w:cs="Consolas"/>
+        </w:rPr>
+        <w:t xml:space="preserve"> install.command</w:t>
+      </w:r>
+      <w:r>
+        <w:t xml:space="preserve">. </w:t>
+      </w:r>
+      <w:r>
+        <w:t>Once this is finished, contextus should be installed.</w:t>
       </w:r>
     </w:p>
     <w:p>
@@ -1590,7 +1749,6 @@
         <w:rPr>
           <w:noProof/>
         </w:rPr>
-        <w:lastRenderedPageBreak/>
         <w:drawing>
           <wp:inline distT="0" distB="0" distL="0" distR="0" wp14:anchorId="66752A16" wp14:editId="22A5A5BC">
             <wp:extent cx="3245163" cy="1026942"/>
@@ -1741,7 +1899,142 @@
         <w:t>As mentioned above, contextus-cli is provided both for older macs, which use Intel chips, and new ones, which use a more advanced M1/M2 chips that have a sufficiently different architecture that executables compiled for the one typically cannot be run on the other. To figure out which version you’ll need, click the apple icon on the top left-hand corner of your screen and select “About This Mac.” A window should pop up that looks like this:</w:t>
       </w:r>
     </w:p>
-    <w:p/>
+    <w:p>
+      <w:pPr>
+        <w:jc w:val="center"/>
+      </w:pPr>
+      <w:r>
+        <w:rPr>
+          <w:noProof/>
+        </w:rPr>
+        <w:lastRenderedPageBreak/>
+        <mc:AlternateContent>
+          <mc:Choice Requires="wps">
+            <w:drawing>
+              <wp:anchor distT="0" distB="0" distL="114300" distR="114300" simplePos="0" relativeHeight="251661312" behindDoc="0" locked="0" layoutInCell="1" allowOverlap="1" wp14:anchorId="59BCD539" wp14:editId="29FAF27F">
+                <wp:simplePos x="0" y="0"/>
+                <wp:positionH relativeFrom="column">
+                  <wp:posOffset>2616590</wp:posOffset>
+                </wp:positionH>
+                <wp:positionV relativeFrom="paragraph">
+                  <wp:posOffset>682283</wp:posOffset>
+                </wp:positionV>
+                <wp:extent cx="865163" cy="267286"/>
+                <wp:effectExtent l="0" t="0" r="0" b="0"/>
+                <wp:wrapNone/>
+                <wp:docPr id="10" name="Donut 10"/>
+                <wp:cNvGraphicFramePr/>
+                <a:graphic xmlns:a="http://schemas.openxmlformats.org/drawingml/2006/main">
+                  <a:graphicData uri="http://schemas.microsoft.com/office/word/2010/wordprocessingShape">
+                    <wps:wsp>
+                      <wps:cNvSpPr/>
+                      <wps:spPr>
+                        <a:xfrm>
+                          <a:off x="0" y="0"/>
+                          <a:ext cx="865163" cy="267286"/>
+                        </a:xfrm>
+                        <a:prstGeom prst="donut">
+                          <a:avLst/>
+                        </a:prstGeom>
+                        <a:solidFill>
+                          <a:srgbClr val="FF0000"/>
+                        </a:solidFill>
+                        <a:ln w="9525">
+                          <a:noFill/>
+                        </a:ln>
+                      </wps:spPr>
+                      <wps:style>
+                        <a:lnRef idx="2">
+                          <a:schemeClr val="accent1">
+                            <a:shade val="50000"/>
+                          </a:schemeClr>
+                        </a:lnRef>
+                        <a:fillRef idx="1">
+                          <a:schemeClr val="accent1"/>
+                        </a:fillRef>
+                        <a:effectRef idx="0">
+                          <a:schemeClr val="accent1"/>
+                        </a:effectRef>
+                        <a:fontRef idx="minor">
+                          <a:schemeClr val="lt1"/>
+                        </a:fontRef>
+                      </wps:style>
+                      <wps:bodyPr rot="0" spcFirstLastPara="0" vertOverflow="overflow" horzOverflow="overflow" vert="horz" wrap="square" lIns="91440" tIns="45720" rIns="91440" bIns="45720" numCol="1" spcCol="0" rtlCol="0" fromWordArt="0" anchor="ctr" anchorCtr="0" forceAA="0" compatLnSpc="1">
+                        <a:prstTxWarp prst="textNoShape">
+                          <a:avLst/>
+                        </a:prstTxWarp>
+                        <a:noAutofit/>
+                      </wps:bodyPr>
+                    </wps:wsp>
+                  </a:graphicData>
+                </a:graphic>
+                <wp14:sizeRelH relativeFrom="margin">
+                  <wp14:pctWidth>0</wp14:pctWidth>
+                </wp14:sizeRelH>
+              </wp:anchor>
+            </w:drawing>
+          </mc:Choice>
+          <mc:Fallback>
+            <w:pict>
+              <v:shapetype w14:anchorId="378520CB" id="_x0000_t23" coordsize="21600,21600" o:spt="23" adj="5400" path="m,10800qy10800,,21600,10800,10800,21600,,10800xm@0,10800qy10800@2@1,10800,10800@0@0,10800xe">
+                <v:formulas>
+                  <v:f eqn="val #0"/>
+                  <v:f eqn="sum width 0 #0"/>
+                  <v:f eqn="sum height 0 #0"/>
+                  <v:f eqn="prod @0 2929 10000"/>
+                  <v:f eqn="sum width 0 @3"/>
+                  <v:f eqn="sum height 0 @3"/>
+                </v:formulas>
+                <v:path o:connecttype="custom" o:connectlocs="10800,0;3163,3163;0,10800;3163,18437;10800,21600;18437,18437;21600,10800;18437,3163" textboxrect="3163,3163,18437,18437"/>
+                <v:handles>
+                  <v:h position="#0,center" xrange="0,10800"/>
+                </v:handles>
+              </v:shapetype>
+              <v:shape id="Donut 10" o:spid="_x0000_s1026" type="#_x0000_t23" style="position:absolute;margin-left:206.05pt;margin-top:53.7pt;width:68.1pt;height:21.05pt;z-index:251661312;visibility:visible;mso-wrap-style:square;mso-width-percent:0;mso-wrap-distance-left:9pt;mso-wrap-distance-top:0;mso-wrap-distance-right:9pt;mso-wrap-distance-bottom:0;mso-position-horizontal:absolute;mso-position-horizontal-relative:text;mso-position-vertical:absolute;mso-position-vertical-relative:text;mso-width-percent:0;mso-width-relative:margin;v-text-anchor:middle" o:gfxdata="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" adj="1668" fillcolor="red" stroked="f">
+                <v:stroke joinstyle="miter"/>
+              </v:shape>
+            </w:pict>
+          </mc:Fallback>
+        </mc:AlternateContent>
+      </w:r>
+      <w:r>
+        <w:drawing>
+          <wp:inline distT="0" distB="0" distL="0" distR="0" wp14:anchorId="71B829AC" wp14:editId="04065F6C">
+            <wp:extent cx="2890911" cy="1642197"/>
+            <wp:effectExtent l="0" t="0" r="5080" b="0"/>
+            <wp:docPr id="5" name="Picture 5" descr="A screenshot of a computer&#10;&#10;Description automatically generated"/>
+            <wp:cNvGraphicFramePr>
+              <a:graphicFrameLocks xmlns:a="http://schemas.openxmlformats.org/drawingml/2006/main" noChangeAspect="1"/>
+            </wp:cNvGraphicFramePr>
+            <a:graphic xmlns:a="http://schemas.openxmlformats.org/drawingml/2006/main">
+              <a:graphicData uri="http://schemas.openxmlformats.org/drawingml/2006/picture">
+                <pic:pic xmlns:pic="http://schemas.openxmlformats.org/drawingml/2006/picture">
+                  <pic:nvPicPr>
+                    <pic:cNvPr id="5" name="Picture 5" descr="A screenshot of a computer&#10;&#10;Description automatically generated"/>
+                    <pic:cNvPicPr/>
+                  </pic:nvPicPr>
+                  <pic:blipFill>
+                    <a:blip r:embed="rId13"/>
+                    <a:stretch>
+                      <a:fillRect/>
+                    </a:stretch>
+                  </pic:blipFill>
+                  <pic:spPr>
+                    <a:xfrm>
+                      <a:off x="0" y="0"/>
+                      <a:ext cx="2951151" cy="1676417"/>
+                    </a:xfrm>
+                    <a:prstGeom prst="rect">
+                      <a:avLst/>
+                    </a:prstGeom>
+                  </pic:spPr>
+                </pic:pic>
+              </a:graphicData>
+            </a:graphic>
+          </wp:inline>
+        </w:drawing>
+      </w:r>
+    </w:p>
     <w:p>
       <w:r>
         <w:t>Look for the line that begins with “Chip:” – it will display either some version of “Apple M1”</w:t>
@@ -1787,9 +2080,6 @@
         <w:t>If your chip is Intel, use contextus-X.X.X-x64.zip</w:t>
       </w:r>
     </w:p>
-    <w:p/>
-    <w:p/>
-    <w:p/>
     <w:p>
       <w:pPr>
         <w:pStyle w:val="ListParagraph"/>
@@ -2076,6 +2366,7 @@
         <w:rPr>
           <w:noProof/>
         </w:rPr>
+        <w:lastRenderedPageBreak/>
         <w:drawing>
           <wp:inline distT="0" distB="0" distL="0" distR="0" wp14:anchorId="3446C909" wp14:editId="5E408ADB">
             <wp:extent cx="5943600" cy="464234"/>
@@ -2092,7 +2383,7 @@
                     <pic:cNvPicPr/>
                   </pic:nvPicPr>
                   <pic:blipFill rotWithShape="1">
-                    <a:blip r:embed="rId13"/>
+                    <a:blip r:embed="rId14"/>
                     <a:srcRect b="71871"/>
                     <a:stretch/>
                   </pic:blipFill>
@@ -2142,7 +2433,6 @@
         <w:rPr>
           <w:noProof/>
         </w:rPr>
-        <w:lastRenderedPageBreak/>
         <w:drawing>
           <wp:inline distT="0" distB="0" distL="0" distR="0" wp14:anchorId="2989442F" wp14:editId="2EB30BFD">
             <wp:extent cx="4325815" cy="2195720"/>
@@ -2159,7 +2449,7 @@
                     <pic:cNvPicPr/>
                   </pic:nvPicPr>
                   <pic:blipFill>
-                    <a:blip r:embed="rId14"/>
+                    <a:blip r:embed="rId15"/>
                     <a:stretch>
                       <a:fillRect/>
                     </a:stretch>
@@ -2180,6 +2470,7 @@
         </w:drawing>
       </w:r>
     </w:p>
+    <w:p/>
     <w:p>
       <w:pPr>
         <w:pStyle w:val="Heading2"/>
@@ -2194,7 +2485,7 @@
       <w:r>
         <w:t xml:space="preserve">To allow contextus-cli to access contextus.org, you will need to provide it with an “API key,” which is a kind of password that authorizes it to make changes to the Contextus library. You should have received a key from your contextus-cli maintainer. If you have not, reach out to </w:t>
       </w:r>
-      <w:hyperlink r:id="rId15" w:history="1">
+      <w:hyperlink r:id="rId16" w:history="1">
         <w:r>
           <w:rPr>
             <w:rStyle w:val="Hyperlink"/>
@@ -2348,6 +2639,7 @@
     </w:p>
     <w:p>
       <w:r>
+        <w:lastRenderedPageBreak/>
         <w:t xml:space="preserve">Create a new empty folder in some convenient location (e.g., a folder called </w:t>
       </w:r>
       <w:r>
@@ -2383,7 +2675,6 @@
         <w:rPr>
           <w:noProof/>
         </w:rPr>
-        <w:lastRenderedPageBreak/>
         <w:drawing>
           <wp:inline distT="0" distB="0" distL="0" distR="0" wp14:anchorId="4BFCDD5B" wp14:editId="54A27428">
             <wp:extent cx="3833446" cy="2634265"/>
@@ -2400,7 +2691,7 @@
                     <pic:cNvPicPr/>
                   </pic:nvPicPr>
                   <pic:blipFill>
-                    <a:blip r:embed="rId16"/>
+                    <a:blip r:embed="rId17"/>
                     <a:stretch>
                       <a:fillRect/>
                     </a:stretch>
@@ -2450,7 +2741,7 @@
                     <pic:cNvPicPr/>
                   </pic:nvPicPr>
                   <pic:blipFill>
-                    <a:blip r:embed="rId17"/>
+                    <a:blip r:embed="rId18"/>
                     <a:stretch>
                       <a:fillRect/>
                     </a:stretch>
@@ -2555,6 +2846,7 @@
       </w:pPr>
       <w:bookmarkStart w:id="8" w:name="_Toc167957621"/>
       <w:r>
+        <w:lastRenderedPageBreak/>
         <w:t>Working with XML</w:t>
       </w:r>
       <w:bookmarkEnd w:id="8"/>
@@ -2564,13 +2856,9 @@
         <w:spacing w:after="60"/>
       </w:pPr>
       <w:r>
-        <w:t xml:space="preserve">To prepare a contextus document, you will be using a text format called “XML.” XML is a more general form of HTML, which is the text format used by web pages. To work with XML easily, it helps to have a text editor that has XML support. I recommend using Sublime text editor, which is free and has decent XML features that don’t get in </w:t>
-      </w:r>
-      <w:r>
-        <w:lastRenderedPageBreak/>
-        <w:t xml:space="preserve">the way of usability. You can download Sublime here: </w:t>
-      </w:r>
-      <w:hyperlink r:id="rId18" w:history="1">
+        <w:t xml:space="preserve">To prepare a contextus document, you will be using a text format called “XML.” XML is a more general form of HTML, which is the text format used by web pages. To work with XML easily, it helps to have a text editor that has XML support. I recommend using Sublime text editor, which is free and has decent XML features that don’t get in the way of usability. You can download Sublime here: </w:t>
+      </w:r>
+      <w:hyperlink r:id="rId19" w:history="1">
         <w:r>
           <w:rPr>
             <w:rStyle w:val="Hyperlink"/>
@@ -2660,7 +2948,7 @@
                     <pic:cNvPicPr/>
                   </pic:nvPicPr>
                   <pic:blipFill>
-                    <a:blip r:embed="rId19"/>
+                    <a:blip r:embed="rId20"/>
                     <a:stretch>
                       <a:fillRect/>
                     </a:stretch>
@@ -2834,7 +3122,11 @@
         <w:t>about</w:t>
       </w:r>
       <w:r>
-        <w:t xml:space="preserve"> the document, such as the title, author, publication date, etc.) must be placed in appropriate tags, and all the actual text must also be enclosed in the tags that describe where that text should be in the documents </w:t>
+        <w:t xml:space="preserve"> the document, such as the title, author, publication date, etc.) must be placed in appropriate </w:t>
+      </w:r>
+      <w:r>
+        <w:lastRenderedPageBreak/>
+        <w:t xml:space="preserve">tags, and all the actual text must also be enclosed in the tags that describe where that text should be in the documents </w:t>
       </w:r>
       <w:r>
         <w:rPr>
@@ -2879,11 +3171,7 @@
         <w:t>&gt;</w:t>
       </w:r>
       <w:r>
-        <w:t xml:space="preserve">”, e.g., </w:t>
-      </w:r>
-      <w:r>
-        <w:lastRenderedPageBreak/>
-        <w:t>“</w:t>
+        <w:t>”, e.g., “</w:t>
       </w:r>
       <w:r>
         <w:rPr>
@@ -2999,7 +3287,7 @@
                     <pic:cNvPicPr/>
                   </pic:nvPicPr>
                   <pic:blipFill>
-                    <a:blip r:embed="rId20"/>
+                    <a:blip r:embed="rId21"/>
                     <a:stretch>
                       <a:fillRect/>
                     </a:stretch>
@@ -3146,6 +3434,7 @@
         </w:numPr>
       </w:pPr>
       <w:r>
+        <w:lastRenderedPageBreak/>
         <w:t>The &lt;level&gt; tag within &lt;schema&gt; indicates a structural level of the document. These should be ordered from outer to inner, so</w:t>
       </w:r>
       <w:r>
@@ -3174,9 +3463,6 @@
       </w:r>
       <w:r>
         <w:br/>
-      </w:r>
-      <w:r>
-        <w:lastRenderedPageBreak/>
         <w:t>and not the other way around. These levels will need to correspond to the &lt;section&gt;s within the &lt;body&gt; tag.</w:t>
       </w:r>
     </w:p>
@@ -3358,7 +3644,14 @@
         <w:rPr>
           <w:rFonts w:ascii="Calibri" w:hAnsi="Calibri" w:cs="Calibri"/>
         </w:rPr>
-        <w:t>Any additional levels must be enclosed by a &lt;section&gt; tag, however. Moreover, these section tags must include a “level” attribute indicating which level it corresponds to. This is to make sure you know what level you are adding text to (contextus-cli will not let you submit a document with incorrectly labelled levels). To add chapters to the above example you would do the following</w:t>
+        <w:t xml:space="preserve">Any additional levels must be enclosed by a &lt;section&gt; tag, however. Moreover, these section tags must include a “level” attribute indicating which level it corresponds to. This is to make sure you know what level you are adding </w:t>
+      </w:r>
+      <w:r>
+        <w:rPr>
+          <w:rFonts w:ascii="Calibri" w:hAnsi="Calibri" w:cs="Calibri"/>
+        </w:rPr>
+        <w:lastRenderedPageBreak/>
+        <w:t>text to (contextus-cli will not let you submit a document with incorrectly labelled levels). To add chapters to the above example you would do the following</w:t>
       </w:r>
     </w:p>
     <w:p>
@@ -3419,201 +3712,733 @@
           <w:rFonts w:ascii="Consolas" w:hAnsi="Consolas" w:cs="Consolas"/>
         </w:rPr>
         <w:br/>
+        <w:t xml:space="preserve">      </w:t>
+      </w:r>
+      <w:r>
+        <w:rPr>
+          <w:rFonts w:ascii="Consolas" w:hAnsi="Consolas" w:cs="Consolas"/>
+        </w:rPr>
+        <w:t xml:space="preserve">This is </w:t>
+      </w:r>
+      <w:r>
+        <w:rPr>
+          <w:rFonts w:ascii="Consolas" w:hAnsi="Consolas" w:cs="Consolas"/>
+        </w:rPr>
+        <w:t xml:space="preserve">chapter 1, </w:t>
+      </w:r>
+      <w:r>
+        <w:rPr>
+          <w:rFonts w:ascii="Consolas" w:hAnsi="Consolas" w:cs="Consolas"/>
+        </w:rPr>
+        <w:t>paragraph one</w:t>
+      </w:r>
+      <w:r>
+        <w:rPr>
+          <w:rFonts w:ascii="Consolas" w:hAnsi="Consolas" w:cs="Consolas"/>
+        </w:rPr>
+        <w:t>.</w:t>
+      </w:r>
+      <w:r>
+        <w:rPr>
+          <w:rFonts w:ascii="Consolas" w:hAnsi="Consolas" w:cs="Consolas"/>
+        </w:rPr>
+        <w:br/>
+      </w:r>
+      <w:r>
+        <w:rPr>
+          <w:rFonts w:ascii="Consolas" w:hAnsi="Consolas" w:cs="Consolas"/>
+        </w:rPr>
+        <w:br/>
+        <w:t xml:space="preserve">    </w:t>
+      </w:r>
+      <w:r>
+        <w:rPr>
+          <w:rFonts w:ascii="Consolas" w:hAnsi="Consolas" w:cs="Consolas"/>
+        </w:rPr>
+        <w:t xml:space="preserve">  </w:t>
+      </w:r>
+      <w:r>
+        <w:rPr>
+          <w:rFonts w:ascii="Consolas" w:hAnsi="Consolas" w:cs="Consolas"/>
+        </w:rPr>
+        <w:t>This is</w:t>
+      </w:r>
+      <w:r>
+        <w:rPr>
+          <w:rFonts w:ascii="Consolas" w:hAnsi="Consolas" w:cs="Consolas"/>
+        </w:rPr>
+        <w:t xml:space="preserve"> chapter 1,</w:t>
+      </w:r>
+      <w:r>
+        <w:rPr>
+          <w:rFonts w:ascii="Consolas" w:hAnsi="Consolas" w:cs="Consolas"/>
+        </w:rPr>
+        <w:t xml:space="preserve"> paragraph two. </w:t>
+      </w:r>
+      <w:r>
+        <w:rPr>
+          <w:rFonts w:ascii="Consolas" w:hAnsi="Consolas" w:cs="Consolas"/>
+        </w:rPr>
+        <w:br/>
+        <w:t xml:space="preserve">    </w:t>
+      </w:r>
+      <w:r>
+        <w:rPr>
+          <w:rFonts w:ascii="Consolas" w:hAnsi="Consolas" w:cs="Consolas"/>
+        </w:rPr>
+        <w:t>&lt;/section&gt;</w:t>
+      </w:r>
+      <w:r>
+        <w:rPr>
+          <w:rFonts w:ascii="Consolas" w:hAnsi="Consolas" w:cs="Consolas"/>
+        </w:rPr>
+        <w:br/>
+        <w:t xml:space="preserve">    </w:t>
+      </w:r>
+      <w:r>
+        <w:rPr>
+          <w:rFonts w:ascii="Consolas" w:hAnsi="Consolas" w:cs="Consolas"/>
+        </w:rPr>
+        <w:t>&lt;section level</w:t>
+      </w:r>
+      <w:proofErr w:type="gramStart"/>
+      <w:r>
+        <w:rPr>
+          <w:rFonts w:ascii="Consolas" w:hAnsi="Consolas" w:cs="Consolas"/>
+        </w:rPr>
+        <w:t>=“</w:t>
+      </w:r>
+      <w:proofErr w:type="gramEnd"/>
+      <w:r>
+        <w:rPr>
+          <w:rFonts w:ascii="Consolas" w:hAnsi="Consolas" w:cs="Consolas"/>
+        </w:rPr>
+        <w:t>Chapter”&gt;</w:t>
+      </w:r>
+      <w:r>
+        <w:rPr>
+          <w:rFonts w:ascii="Consolas" w:hAnsi="Consolas" w:cs="Consolas"/>
+        </w:rPr>
+        <w:br/>
+        <w:t xml:space="preserve">      </w:t>
+      </w:r>
+      <w:r>
+        <w:rPr>
+          <w:rFonts w:ascii="Consolas" w:hAnsi="Consolas" w:cs="Consolas"/>
+        </w:rPr>
+        <w:t xml:space="preserve">This is </w:t>
+      </w:r>
+      <w:r>
+        <w:rPr>
+          <w:rFonts w:ascii="Consolas" w:hAnsi="Consolas" w:cs="Consolas"/>
+        </w:rPr>
+        <w:t xml:space="preserve">chapter 2, </w:t>
+      </w:r>
+      <w:r>
+        <w:rPr>
+          <w:rFonts w:ascii="Consolas" w:hAnsi="Consolas" w:cs="Consolas"/>
+        </w:rPr>
+        <w:t>paragraph one</w:t>
+      </w:r>
+      <w:r>
+        <w:rPr>
+          <w:rFonts w:ascii="Consolas" w:hAnsi="Consolas" w:cs="Consolas"/>
+        </w:rPr>
+        <w:t>.</w:t>
+      </w:r>
+      <w:r>
+        <w:rPr>
+          <w:rFonts w:ascii="Consolas" w:hAnsi="Consolas" w:cs="Consolas"/>
+        </w:rPr>
+        <w:br/>
+      </w:r>
+      <w:r>
+        <w:rPr>
+          <w:rFonts w:ascii="Consolas" w:hAnsi="Consolas" w:cs="Consolas"/>
+        </w:rPr>
+        <w:br/>
+        <w:t xml:space="preserve">    </w:t>
+      </w:r>
+      <w:r>
+        <w:rPr>
+          <w:rFonts w:ascii="Consolas" w:hAnsi="Consolas" w:cs="Consolas"/>
+        </w:rPr>
+        <w:t xml:space="preserve">  </w:t>
+      </w:r>
+      <w:r>
+        <w:rPr>
+          <w:rFonts w:ascii="Consolas" w:hAnsi="Consolas" w:cs="Consolas"/>
+        </w:rPr>
+        <w:t>This is</w:t>
+      </w:r>
+      <w:r>
+        <w:rPr>
+          <w:rFonts w:ascii="Consolas" w:hAnsi="Consolas" w:cs="Consolas"/>
+        </w:rPr>
+        <w:t xml:space="preserve"> chapter 2,</w:t>
+      </w:r>
+      <w:r>
+        <w:rPr>
+          <w:rFonts w:ascii="Consolas" w:hAnsi="Consolas" w:cs="Consolas"/>
+        </w:rPr>
+        <w:t xml:space="preserve"> paragraph two. </w:t>
+      </w:r>
+      <w:r>
+        <w:rPr>
+          <w:rFonts w:ascii="Consolas" w:hAnsi="Consolas" w:cs="Consolas"/>
+        </w:rPr>
+        <w:br/>
+        <w:t xml:space="preserve">    </w:t>
+      </w:r>
+      <w:r>
+        <w:rPr>
+          <w:rFonts w:ascii="Consolas" w:hAnsi="Consolas" w:cs="Consolas"/>
+        </w:rPr>
+        <w:t>&lt;/section&gt;</w:t>
+      </w:r>
+      <w:r>
+        <w:rPr>
+          <w:rFonts w:ascii="Consolas" w:hAnsi="Consolas" w:cs="Consolas"/>
+        </w:rPr>
+        <w:br/>
+        <w:t xml:space="preserve">  &lt;/body&gt;</w:t>
+      </w:r>
+      <w:r>
+        <w:rPr>
+          <w:rFonts w:ascii="Consolas" w:hAnsi="Consolas" w:cs="Consolas"/>
+        </w:rPr>
+        <w:br/>
+        <w:t>&lt;/document&gt;</w:t>
+      </w:r>
+    </w:p>
+    <w:p>
+      <w:pPr>
+        <w:rPr>
+          <w:rFonts w:ascii="Calibri" w:hAnsi="Calibri" w:cs="Calibri"/>
+        </w:rPr>
+      </w:pPr>
+      <w:r>
+        <w:rPr>
+          <w:rFonts w:ascii="Calibri" w:hAnsi="Calibri" w:cs="Calibri"/>
+        </w:rPr>
+        <w:t>Finally, we can add books:</w:t>
+      </w:r>
+    </w:p>
+    <w:p>
+      <w:pPr>
+        <w:rPr>
+          <w:rFonts w:ascii="Consolas" w:hAnsi="Consolas" w:cs="Consolas"/>
+        </w:rPr>
+      </w:pPr>
+      <w:r>
+        <w:rPr>
+          <w:rFonts w:ascii="Consolas" w:hAnsi="Consolas" w:cs="Consolas"/>
+        </w:rPr>
+        <w:t>&lt;document&gt;</w:t>
+      </w:r>
+      <w:r>
+        <w:rPr>
+          <w:rFonts w:ascii="Consolas" w:hAnsi="Consolas" w:cs="Consolas"/>
+        </w:rPr>
+        <w:br/>
+        <w:t xml:space="preserve">  …metadata tags…</w:t>
+      </w:r>
+      <w:r>
+        <w:rPr>
+          <w:rFonts w:ascii="Consolas" w:hAnsi="Consolas" w:cs="Consolas"/>
+        </w:rPr>
+        <w:br/>
+        <w:t xml:space="preserve">  &lt;body&gt;</w:t>
+      </w:r>
+      <w:r>
+        <w:rPr>
+          <w:rFonts w:ascii="Consolas" w:hAnsi="Consolas" w:cs="Consolas"/>
+        </w:rPr>
+        <w:br/>
+        <w:t xml:space="preserve">    </w:t>
+      </w:r>
+      <w:r>
+        <w:rPr>
+          <w:rFonts w:ascii="Consolas" w:hAnsi="Consolas" w:cs="Consolas"/>
+        </w:rPr>
+        <w:t>&lt;section level</w:t>
+      </w:r>
+      <w:proofErr w:type="gramStart"/>
+      <w:r>
+        <w:rPr>
+          <w:rFonts w:ascii="Consolas" w:hAnsi="Consolas" w:cs="Consolas"/>
+        </w:rPr>
+        <w:t>=“</w:t>
+      </w:r>
+      <w:proofErr w:type="gramEnd"/>
+      <w:r>
+        <w:rPr>
+          <w:rFonts w:ascii="Consolas" w:hAnsi="Consolas" w:cs="Consolas"/>
+        </w:rPr>
+        <w:t>Book”&gt;</w:t>
+      </w:r>
+      <w:r>
+        <w:rPr>
+          <w:rFonts w:ascii="Consolas" w:hAnsi="Consolas" w:cs="Consolas"/>
+        </w:rPr>
+        <w:br/>
+        <w:t xml:space="preserve">      &lt;section level=“Chapter”&gt;</w:t>
+      </w:r>
+      <w:r>
+        <w:rPr>
+          <w:rFonts w:ascii="Consolas" w:hAnsi="Consolas" w:cs="Consolas"/>
+        </w:rPr>
+        <w:br/>
+        <w:t xml:space="preserve">        </w:t>
+      </w:r>
+      <w:r>
+        <w:rPr>
+          <w:rFonts w:ascii="Consolas" w:hAnsi="Consolas" w:cs="Consolas"/>
+        </w:rPr>
+        <w:t xml:space="preserve">This is </w:t>
+      </w:r>
+      <w:r>
+        <w:rPr>
+          <w:rFonts w:ascii="Consolas" w:hAnsi="Consolas" w:cs="Consolas"/>
+        </w:rPr>
+        <w:t xml:space="preserve">book 1, chapter 1, </w:t>
+      </w:r>
+      <w:r>
+        <w:rPr>
+          <w:rFonts w:ascii="Consolas" w:hAnsi="Consolas" w:cs="Consolas"/>
+        </w:rPr>
+        <w:t>paragraph one</w:t>
+      </w:r>
+      <w:r>
+        <w:rPr>
+          <w:rFonts w:ascii="Consolas" w:hAnsi="Consolas" w:cs="Consolas"/>
+        </w:rPr>
+        <w:t>.</w:t>
+      </w:r>
+      <w:r>
+        <w:rPr>
+          <w:rFonts w:ascii="Consolas" w:hAnsi="Consolas" w:cs="Consolas"/>
+        </w:rPr>
+        <w:br/>
+      </w:r>
+      <w:r>
+        <w:rPr>
+          <w:rFonts w:ascii="Consolas" w:hAnsi="Consolas" w:cs="Consolas"/>
+        </w:rPr>
+        <w:br/>
+        <w:t xml:space="preserve">    </w:t>
+      </w:r>
+      <w:r>
+        <w:rPr>
+          <w:rFonts w:ascii="Consolas" w:hAnsi="Consolas" w:cs="Consolas"/>
+        </w:rPr>
+        <w:t xml:space="preserve">    </w:t>
+      </w:r>
+      <w:r>
+        <w:rPr>
+          <w:rFonts w:ascii="Consolas" w:hAnsi="Consolas" w:cs="Consolas"/>
+        </w:rPr>
+        <w:t>This is</w:t>
+      </w:r>
+      <w:r>
+        <w:rPr>
+          <w:rFonts w:ascii="Consolas" w:hAnsi="Consolas" w:cs="Consolas"/>
+        </w:rPr>
+        <w:t xml:space="preserve"> book 1, chapter 1,</w:t>
+      </w:r>
+      <w:r>
+        <w:rPr>
+          <w:rFonts w:ascii="Consolas" w:hAnsi="Consolas" w:cs="Consolas"/>
+        </w:rPr>
+        <w:t xml:space="preserve"> paragraph two. </w:t>
+      </w:r>
+      <w:r>
+        <w:rPr>
+          <w:rFonts w:ascii="Consolas" w:hAnsi="Consolas" w:cs="Consolas"/>
+        </w:rPr>
+        <w:br/>
+        <w:t xml:space="preserve">    </w:t>
+      </w:r>
+      <w:r>
+        <w:rPr>
+          <w:rFonts w:ascii="Consolas" w:hAnsi="Consolas" w:cs="Consolas"/>
+        </w:rPr>
+        <w:t xml:space="preserve">  &lt;/section&gt;</w:t>
+      </w:r>
+      <w:r>
+        <w:rPr>
+          <w:rFonts w:ascii="Consolas" w:hAnsi="Consolas" w:cs="Consolas"/>
+        </w:rPr>
+        <w:br/>
+        <w:t xml:space="preserve">    </w:t>
+      </w:r>
+      <w:r>
+        <w:rPr>
+          <w:rFonts w:ascii="Consolas" w:hAnsi="Consolas" w:cs="Consolas"/>
+        </w:rPr>
+        <w:t xml:space="preserve">  &lt;section level</w:t>
+      </w:r>
+      <w:proofErr w:type="gramStart"/>
+      <w:r>
+        <w:rPr>
+          <w:rFonts w:ascii="Consolas" w:hAnsi="Consolas" w:cs="Consolas"/>
+        </w:rPr>
+        <w:t>=“</w:t>
+      </w:r>
+      <w:proofErr w:type="gramEnd"/>
+      <w:r>
+        <w:rPr>
+          <w:rFonts w:ascii="Consolas" w:hAnsi="Consolas" w:cs="Consolas"/>
+        </w:rPr>
+        <w:t>Chapter”&gt;</w:t>
+      </w:r>
+      <w:r>
+        <w:rPr>
+          <w:rFonts w:ascii="Consolas" w:hAnsi="Consolas" w:cs="Consolas"/>
+        </w:rPr>
+        <w:br/>
+        <w:t xml:space="preserve">        </w:t>
+      </w:r>
+      <w:r>
+        <w:rPr>
+          <w:rFonts w:ascii="Consolas" w:hAnsi="Consolas" w:cs="Consolas"/>
+        </w:rPr>
+        <w:t xml:space="preserve">This is </w:t>
+      </w:r>
+      <w:r>
+        <w:rPr>
+          <w:rFonts w:ascii="Consolas" w:hAnsi="Consolas" w:cs="Consolas"/>
+        </w:rPr>
+        <w:t xml:space="preserve">book 1, chapter 2, </w:t>
+      </w:r>
+      <w:r>
+        <w:rPr>
+          <w:rFonts w:ascii="Consolas" w:hAnsi="Consolas" w:cs="Consolas"/>
+        </w:rPr>
+        <w:t>paragraph one</w:t>
+      </w:r>
+      <w:r>
+        <w:rPr>
+          <w:rFonts w:ascii="Consolas" w:hAnsi="Consolas" w:cs="Consolas"/>
+        </w:rPr>
+        <w:t>.</w:t>
+      </w:r>
+      <w:r>
+        <w:rPr>
+          <w:rFonts w:ascii="Consolas" w:hAnsi="Consolas" w:cs="Consolas"/>
+        </w:rPr>
+        <w:br/>
+      </w:r>
+      <w:r>
+        <w:rPr>
+          <w:rFonts w:ascii="Consolas" w:hAnsi="Consolas" w:cs="Consolas"/>
+        </w:rPr>
+        <w:br/>
+        <w:t xml:space="preserve">    </w:t>
+      </w:r>
+      <w:r>
+        <w:rPr>
+          <w:rFonts w:ascii="Consolas" w:hAnsi="Consolas" w:cs="Consolas"/>
+        </w:rPr>
+        <w:t xml:space="preserve">    </w:t>
+      </w:r>
+      <w:r>
+        <w:rPr>
+          <w:rFonts w:ascii="Consolas" w:hAnsi="Consolas" w:cs="Consolas"/>
+        </w:rPr>
+        <w:t>This is</w:t>
+      </w:r>
+      <w:r>
+        <w:rPr>
+          <w:rFonts w:ascii="Consolas" w:hAnsi="Consolas" w:cs="Consolas"/>
+        </w:rPr>
+        <w:t xml:space="preserve"> book 1, chapter 2,</w:t>
+      </w:r>
+      <w:r>
+        <w:rPr>
+          <w:rFonts w:ascii="Consolas" w:hAnsi="Consolas" w:cs="Consolas"/>
+        </w:rPr>
+        <w:t xml:space="preserve"> paragraph two. </w:t>
+      </w:r>
+      <w:r>
+        <w:rPr>
+          <w:rFonts w:ascii="Consolas" w:hAnsi="Consolas" w:cs="Consolas"/>
+        </w:rPr>
+        <w:br/>
+        <w:t xml:space="preserve">    </w:t>
+      </w:r>
+      <w:r>
+        <w:rPr>
+          <w:rFonts w:ascii="Consolas" w:hAnsi="Consolas" w:cs="Consolas"/>
+        </w:rPr>
+        <w:t xml:space="preserve">  &lt;/section&gt;</w:t>
+      </w:r>
+      <w:r>
+        <w:rPr>
+          <w:rFonts w:ascii="Consolas" w:hAnsi="Consolas" w:cs="Consolas"/>
+        </w:rPr>
+        <w:t xml:space="preserve">    </w:t>
+      </w:r>
+      <w:r>
+        <w:rPr>
+          <w:rFonts w:ascii="Consolas" w:hAnsi="Consolas" w:cs="Consolas"/>
+        </w:rPr>
+        <w:br/>
+        <w:t xml:space="preserve">    &lt;/section&gt;</w:t>
+      </w:r>
+      <w:r>
+        <w:rPr>
+          <w:rFonts w:ascii="Consolas" w:hAnsi="Consolas" w:cs="Consolas"/>
+        </w:rPr>
+        <w:br/>
+        <w:t xml:space="preserve">    </w:t>
+      </w:r>
+      <w:r>
+        <w:rPr>
+          <w:rFonts w:ascii="Consolas" w:hAnsi="Consolas" w:cs="Consolas"/>
+        </w:rPr>
+        <w:t>&lt;section level</w:t>
+      </w:r>
+      <w:proofErr w:type="gramStart"/>
+      <w:r>
+        <w:rPr>
+          <w:rFonts w:ascii="Consolas" w:hAnsi="Consolas" w:cs="Consolas"/>
+        </w:rPr>
+        <w:t>=“</w:t>
+      </w:r>
+      <w:proofErr w:type="gramEnd"/>
+      <w:r>
+        <w:rPr>
+          <w:rFonts w:ascii="Consolas" w:hAnsi="Consolas" w:cs="Consolas"/>
+        </w:rPr>
+        <w:t>Book”&gt;</w:t>
+      </w:r>
+      <w:r>
+        <w:rPr>
+          <w:rFonts w:ascii="Consolas" w:hAnsi="Consolas" w:cs="Consolas"/>
+        </w:rPr>
+        <w:br/>
+        <w:t xml:space="preserve">      &lt;section level=“Chapter”&gt;</w:t>
+      </w:r>
+      <w:r>
+        <w:rPr>
+          <w:rFonts w:ascii="Consolas" w:hAnsi="Consolas" w:cs="Consolas"/>
+        </w:rPr>
+        <w:br/>
+        <w:t xml:space="preserve">        </w:t>
+      </w:r>
+      <w:r>
+        <w:rPr>
+          <w:rFonts w:ascii="Consolas" w:hAnsi="Consolas" w:cs="Consolas"/>
+        </w:rPr>
+        <w:t xml:space="preserve">This is </w:t>
+      </w:r>
+      <w:r>
+        <w:rPr>
+          <w:rFonts w:ascii="Consolas" w:hAnsi="Consolas" w:cs="Consolas"/>
+        </w:rPr>
+        <w:t xml:space="preserve">book 2, chapter 1, </w:t>
+      </w:r>
+      <w:r>
+        <w:rPr>
+          <w:rFonts w:ascii="Consolas" w:hAnsi="Consolas" w:cs="Consolas"/>
+        </w:rPr>
+        <w:t>paragraph one</w:t>
+      </w:r>
+      <w:r>
+        <w:rPr>
+          <w:rFonts w:ascii="Consolas" w:hAnsi="Consolas" w:cs="Consolas"/>
+        </w:rPr>
+        <w:t>.</w:t>
+      </w:r>
+      <w:r>
+        <w:rPr>
+          <w:rFonts w:ascii="Consolas" w:hAnsi="Consolas" w:cs="Consolas"/>
+        </w:rPr>
+        <w:br/>
+      </w:r>
+      <w:r>
+        <w:rPr>
+          <w:rFonts w:ascii="Consolas" w:hAnsi="Consolas" w:cs="Consolas"/>
+        </w:rPr>
+        <w:br/>
+        <w:t xml:space="preserve">    </w:t>
+      </w:r>
+      <w:r>
+        <w:rPr>
+          <w:rFonts w:ascii="Consolas" w:hAnsi="Consolas" w:cs="Consolas"/>
+        </w:rPr>
+        <w:t xml:space="preserve">    </w:t>
+      </w:r>
+      <w:r>
+        <w:rPr>
+          <w:rFonts w:ascii="Consolas" w:hAnsi="Consolas" w:cs="Consolas"/>
+        </w:rPr>
+        <w:t>This is</w:t>
+      </w:r>
+      <w:r>
+        <w:rPr>
+          <w:rFonts w:ascii="Consolas" w:hAnsi="Consolas" w:cs="Consolas"/>
+        </w:rPr>
+        <w:t xml:space="preserve"> book 2, chapter 1,</w:t>
+      </w:r>
+      <w:r>
+        <w:rPr>
+          <w:rFonts w:ascii="Consolas" w:hAnsi="Consolas" w:cs="Consolas"/>
+        </w:rPr>
+        <w:t xml:space="preserve"> paragraph two. </w:t>
+      </w:r>
+      <w:r>
+        <w:rPr>
+          <w:rFonts w:ascii="Consolas" w:hAnsi="Consolas" w:cs="Consolas"/>
+        </w:rPr>
+        <w:br/>
+        <w:t xml:space="preserve">    </w:t>
+      </w:r>
+      <w:r>
+        <w:rPr>
+          <w:rFonts w:ascii="Consolas" w:hAnsi="Consolas" w:cs="Consolas"/>
+        </w:rPr>
+        <w:t xml:space="preserve">  &lt;/section&gt;</w:t>
+      </w:r>
+      <w:r>
+        <w:rPr>
+          <w:rFonts w:ascii="Consolas" w:hAnsi="Consolas" w:cs="Consolas"/>
+        </w:rPr>
+        <w:br/>
+        <w:t xml:space="preserve">    </w:t>
+      </w:r>
+      <w:r>
+        <w:rPr>
+          <w:rFonts w:ascii="Consolas" w:hAnsi="Consolas" w:cs="Consolas"/>
+        </w:rPr>
+        <w:t xml:space="preserve">  &lt;section level</w:t>
+      </w:r>
+      <w:proofErr w:type="gramStart"/>
+      <w:r>
+        <w:rPr>
+          <w:rFonts w:ascii="Consolas" w:hAnsi="Consolas" w:cs="Consolas"/>
+        </w:rPr>
+        <w:t>=“</w:t>
+      </w:r>
+      <w:proofErr w:type="gramEnd"/>
+      <w:r>
+        <w:rPr>
+          <w:rFonts w:ascii="Consolas" w:hAnsi="Consolas" w:cs="Consolas"/>
+        </w:rPr>
+        <w:t>Chapter”&gt;</w:t>
+      </w:r>
+      <w:r>
+        <w:rPr>
+          <w:rFonts w:ascii="Consolas" w:hAnsi="Consolas" w:cs="Consolas"/>
+        </w:rPr>
+        <w:br/>
+        <w:t xml:space="preserve">        </w:t>
+      </w:r>
+      <w:r>
+        <w:rPr>
+          <w:rFonts w:ascii="Consolas" w:hAnsi="Consolas" w:cs="Consolas"/>
+        </w:rPr>
+        <w:t xml:space="preserve">This is </w:t>
+      </w:r>
+      <w:r>
+        <w:rPr>
+          <w:rFonts w:ascii="Consolas" w:hAnsi="Consolas" w:cs="Consolas"/>
+        </w:rPr>
+        <w:t xml:space="preserve">book 2, chapter 2, </w:t>
+      </w:r>
+      <w:r>
+        <w:rPr>
+          <w:rFonts w:ascii="Consolas" w:hAnsi="Consolas" w:cs="Consolas"/>
+        </w:rPr>
+        <w:t>paragraph one</w:t>
+      </w:r>
+      <w:r>
+        <w:rPr>
+          <w:rFonts w:ascii="Consolas" w:hAnsi="Consolas" w:cs="Consolas"/>
+        </w:rPr>
+        <w:t>.</w:t>
+      </w:r>
+      <w:r>
+        <w:rPr>
+          <w:rFonts w:ascii="Consolas" w:hAnsi="Consolas" w:cs="Consolas"/>
+        </w:rPr>
+        <w:br/>
+      </w:r>
+      <w:r>
+        <w:rPr>
+          <w:rFonts w:ascii="Consolas" w:hAnsi="Consolas" w:cs="Consolas"/>
+        </w:rPr>
+        <w:br/>
+        <w:t xml:space="preserve">    </w:t>
+      </w:r>
+      <w:r>
+        <w:rPr>
+          <w:rFonts w:ascii="Consolas" w:hAnsi="Consolas" w:cs="Consolas"/>
+        </w:rPr>
+        <w:t xml:space="preserve">    </w:t>
+      </w:r>
+      <w:r>
+        <w:rPr>
+          <w:rFonts w:ascii="Consolas" w:hAnsi="Consolas" w:cs="Consolas"/>
+        </w:rPr>
+        <w:t>This is</w:t>
+      </w:r>
+      <w:r>
+        <w:rPr>
+          <w:rFonts w:ascii="Consolas" w:hAnsi="Consolas" w:cs="Consolas"/>
+        </w:rPr>
+        <w:t xml:space="preserve"> book 2, chapter 2,</w:t>
+      </w:r>
+      <w:r>
+        <w:rPr>
+          <w:rFonts w:ascii="Consolas" w:hAnsi="Consolas" w:cs="Consolas"/>
+        </w:rPr>
+        <w:t xml:space="preserve"> paragraph two. </w:t>
+      </w:r>
+      <w:r>
+        <w:rPr>
+          <w:rFonts w:ascii="Consolas" w:hAnsi="Consolas" w:cs="Consolas"/>
+        </w:rPr>
+        <w:br/>
+        <w:t xml:space="preserve">    </w:t>
+      </w:r>
+      <w:r>
+        <w:rPr>
+          <w:rFonts w:ascii="Consolas" w:hAnsi="Consolas" w:cs="Consolas"/>
+        </w:rPr>
+        <w:t xml:space="preserve">  &lt;/section&gt;</w:t>
+      </w:r>
+      <w:r>
+        <w:rPr>
+          <w:rFonts w:ascii="Consolas" w:hAnsi="Consolas" w:cs="Consolas"/>
+        </w:rPr>
+        <w:t xml:space="preserve"> </w:t>
+      </w:r>
+      <w:r>
+        <w:rPr>
+          <w:rFonts w:ascii="Consolas" w:hAnsi="Consolas" w:cs="Consolas"/>
+        </w:rPr>
+        <w:br/>
+        <w:t xml:space="preserve">    </w:t>
+      </w:r>
+      <w:r>
+        <w:rPr>
+          <w:rFonts w:ascii="Consolas" w:hAnsi="Consolas" w:cs="Consolas"/>
+        </w:rPr>
+        <w:t>&lt;/section&gt;</w:t>
+      </w:r>
+      <w:r>
+        <w:rPr>
+          <w:rFonts w:ascii="Consolas" w:hAnsi="Consolas" w:cs="Consolas"/>
+        </w:rPr>
+        <w:br/>
       </w:r>
       <w:r>
         <w:rPr>
           <w:rFonts w:ascii="Consolas" w:hAnsi="Consolas" w:cs="Consolas"/>
         </w:rPr>
         <w:lastRenderedPageBreak/>
-        <w:t xml:space="preserve">      </w:t>
-      </w:r>
-      <w:r>
-        <w:rPr>
-          <w:rFonts w:ascii="Consolas" w:hAnsi="Consolas" w:cs="Consolas"/>
-        </w:rPr>
-        <w:t xml:space="preserve">This is </w:t>
-      </w:r>
-      <w:r>
-        <w:rPr>
-          <w:rFonts w:ascii="Consolas" w:hAnsi="Consolas" w:cs="Consolas"/>
-        </w:rPr>
-        <w:t xml:space="preserve">chapter 1, </w:t>
-      </w:r>
-      <w:r>
-        <w:rPr>
-          <w:rFonts w:ascii="Consolas" w:hAnsi="Consolas" w:cs="Consolas"/>
-        </w:rPr>
-        <w:t>paragraph one</w:t>
-      </w:r>
-      <w:r>
-        <w:rPr>
-          <w:rFonts w:ascii="Consolas" w:hAnsi="Consolas" w:cs="Consolas"/>
-        </w:rPr>
-        <w:t>.</w:t>
-      </w:r>
-      <w:r>
-        <w:rPr>
-          <w:rFonts w:ascii="Consolas" w:hAnsi="Consolas" w:cs="Consolas"/>
-        </w:rPr>
-        <w:br/>
-      </w:r>
-      <w:r>
-        <w:rPr>
-          <w:rFonts w:ascii="Consolas" w:hAnsi="Consolas" w:cs="Consolas"/>
-        </w:rPr>
-        <w:br/>
-        <w:t xml:space="preserve">    </w:t>
-      </w:r>
-      <w:r>
-        <w:rPr>
-          <w:rFonts w:ascii="Consolas" w:hAnsi="Consolas" w:cs="Consolas"/>
-        </w:rPr>
-        <w:t xml:space="preserve">  </w:t>
-      </w:r>
-      <w:r>
-        <w:rPr>
-          <w:rFonts w:ascii="Consolas" w:hAnsi="Consolas" w:cs="Consolas"/>
-        </w:rPr>
-        <w:t>This is</w:t>
-      </w:r>
-      <w:r>
-        <w:rPr>
-          <w:rFonts w:ascii="Consolas" w:hAnsi="Consolas" w:cs="Consolas"/>
-        </w:rPr>
-        <w:t xml:space="preserve"> chapter 1,</w:t>
-      </w:r>
-      <w:r>
-        <w:rPr>
-          <w:rFonts w:ascii="Consolas" w:hAnsi="Consolas" w:cs="Consolas"/>
-        </w:rPr>
-        <w:t xml:space="preserve"> paragraph two. </w:t>
-      </w:r>
-      <w:r>
-        <w:rPr>
-          <w:rFonts w:ascii="Consolas" w:hAnsi="Consolas" w:cs="Consolas"/>
-        </w:rPr>
-        <w:br/>
-        <w:t xml:space="preserve">    </w:t>
-      </w:r>
-      <w:r>
-        <w:rPr>
-          <w:rFonts w:ascii="Consolas" w:hAnsi="Consolas" w:cs="Consolas"/>
-        </w:rPr>
-        <w:t>&lt;/section&gt;</w:t>
-      </w:r>
-      <w:r>
-        <w:rPr>
-          <w:rFonts w:ascii="Consolas" w:hAnsi="Consolas" w:cs="Consolas"/>
-        </w:rPr>
-        <w:br/>
-        <w:t xml:space="preserve">    </w:t>
-      </w:r>
-      <w:r>
-        <w:rPr>
-          <w:rFonts w:ascii="Consolas" w:hAnsi="Consolas" w:cs="Consolas"/>
-        </w:rPr>
-        <w:t>&lt;section level</w:t>
-      </w:r>
-      <w:proofErr w:type="gramStart"/>
-      <w:r>
-        <w:rPr>
-          <w:rFonts w:ascii="Consolas" w:hAnsi="Consolas" w:cs="Consolas"/>
-        </w:rPr>
-        <w:t>=“</w:t>
-      </w:r>
-      <w:proofErr w:type="gramEnd"/>
-      <w:r>
-        <w:rPr>
-          <w:rFonts w:ascii="Consolas" w:hAnsi="Consolas" w:cs="Consolas"/>
-        </w:rPr>
-        <w:t>Chapter”&gt;</w:t>
-      </w:r>
-      <w:r>
-        <w:rPr>
-          <w:rFonts w:ascii="Consolas" w:hAnsi="Consolas" w:cs="Consolas"/>
-        </w:rPr>
-        <w:br/>
-        <w:t xml:space="preserve">      </w:t>
-      </w:r>
-      <w:r>
-        <w:rPr>
-          <w:rFonts w:ascii="Consolas" w:hAnsi="Consolas" w:cs="Consolas"/>
-        </w:rPr>
-        <w:t xml:space="preserve">This is </w:t>
-      </w:r>
-      <w:r>
-        <w:rPr>
-          <w:rFonts w:ascii="Consolas" w:hAnsi="Consolas" w:cs="Consolas"/>
-        </w:rPr>
-        <w:t xml:space="preserve">chapter 2, </w:t>
-      </w:r>
-      <w:r>
-        <w:rPr>
-          <w:rFonts w:ascii="Consolas" w:hAnsi="Consolas" w:cs="Consolas"/>
-        </w:rPr>
-        <w:t>paragraph one</w:t>
-      </w:r>
-      <w:r>
-        <w:rPr>
-          <w:rFonts w:ascii="Consolas" w:hAnsi="Consolas" w:cs="Consolas"/>
-        </w:rPr>
-        <w:t>.</w:t>
-      </w:r>
-      <w:r>
-        <w:rPr>
-          <w:rFonts w:ascii="Consolas" w:hAnsi="Consolas" w:cs="Consolas"/>
-        </w:rPr>
-        <w:br/>
-      </w:r>
-      <w:r>
-        <w:rPr>
-          <w:rFonts w:ascii="Consolas" w:hAnsi="Consolas" w:cs="Consolas"/>
-        </w:rPr>
-        <w:br/>
-        <w:t xml:space="preserve">    </w:t>
-      </w:r>
-      <w:r>
-        <w:rPr>
-          <w:rFonts w:ascii="Consolas" w:hAnsi="Consolas" w:cs="Consolas"/>
-        </w:rPr>
-        <w:t xml:space="preserve">  </w:t>
-      </w:r>
-      <w:r>
-        <w:rPr>
-          <w:rFonts w:ascii="Consolas" w:hAnsi="Consolas" w:cs="Consolas"/>
-        </w:rPr>
-        <w:t>This is</w:t>
-      </w:r>
-      <w:r>
-        <w:rPr>
-          <w:rFonts w:ascii="Consolas" w:hAnsi="Consolas" w:cs="Consolas"/>
-        </w:rPr>
-        <w:t xml:space="preserve"> chapter 2,</w:t>
-      </w:r>
-      <w:r>
-        <w:rPr>
-          <w:rFonts w:ascii="Consolas" w:hAnsi="Consolas" w:cs="Consolas"/>
-        </w:rPr>
-        <w:t xml:space="preserve"> paragraph two. </w:t>
-      </w:r>
-      <w:r>
-        <w:rPr>
-          <w:rFonts w:ascii="Consolas" w:hAnsi="Consolas" w:cs="Consolas"/>
-        </w:rPr>
-        <w:br/>
-        <w:t xml:space="preserve">    </w:t>
-      </w:r>
-      <w:r>
-        <w:rPr>
-          <w:rFonts w:ascii="Consolas" w:hAnsi="Consolas" w:cs="Consolas"/>
-        </w:rPr>
-        <w:t>&lt;/section&gt;</w:t>
-      </w:r>
-      <w:r>
-        <w:rPr>
-          <w:rFonts w:ascii="Consolas" w:hAnsi="Consolas" w:cs="Consolas"/>
-        </w:rPr>
-        <w:br/>
         <w:t xml:space="preserve">  &lt;/body&gt;</w:t>
       </w:r>
       <w:r>
@@ -3627,538 +4452,6 @@
     <w:p>
       <w:pPr>
         <w:rPr>
-          <w:rFonts w:ascii="Calibri" w:hAnsi="Calibri" w:cs="Calibri"/>
-        </w:rPr>
-      </w:pPr>
-      <w:r>
-        <w:rPr>
-          <w:rFonts w:ascii="Calibri" w:hAnsi="Calibri" w:cs="Calibri"/>
-        </w:rPr>
-        <w:t>Finally, we can add books:</w:t>
-      </w:r>
-    </w:p>
-    <w:p>
-      <w:pPr>
-        <w:rPr>
-          <w:rFonts w:ascii="Consolas" w:hAnsi="Consolas" w:cs="Consolas"/>
-        </w:rPr>
-      </w:pPr>
-      <w:r>
-        <w:rPr>
-          <w:rFonts w:ascii="Consolas" w:hAnsi="Consolas" w:cs="Consolas"/>
-        </w:rPr>
-        <w:t>&lt;document&gt;</w:t>
-      </w:r>
-      <w:r>
-        <w:rPr>
-          <w:rFonts w:ascii="Consolas" w:hAnsi="Consolas" w:cs="Consolas"/>
-        </w:rPr>
-        <w:br/>
-        <w:t xml:space="preserve">  …metadata tags…</w:t>
-      </w:r>
-      <w:r>
-        <w:rPr>
-          <w:rFonts w:ascii="Consolas" w:hAnsi="Consolas" w:cs="Consolas"/>
-        </w:rPr>
-        <w:br/>
-        <w:t xml:space="preserve">  &lt;body&gt;</w:t>
-      </w:r>
-      <w:r>
-        <w:rPr>
-          <w:rFonts w:ascii="Consolas" w:hAnsi="Consolas" w:cs="Consolas"/>
-        </w:rPr>
-        <w:br/>
-        <w:t xml:space="preserve">    </w:t>
-      </w:r>
-      <w:r>
-        <w:rPr>
-          <w:rFonts w:ascii="Consolas" w:hAnsi="Consolas" w:cs="Consolas"/>
-        </w:rPr>
-        <w:t>&lt;section level</w:t>
-      </w:r>
-      <w:proofErr w:type="gramStart"/>
-      <w:r>
-        <w:rPr>
-          <w:rFonts w:ascii="Consolas" w:hAnsi="Consolas" w:cs="Consolas"/>
-        </w:rPr>
-        <w:t>=“</w:t>
-      </w:r>
-      <w:proofErr w:type="gramEnd"/>
-      <w:r>
-        <w:rPr>
-          <w:rFonts w:ascii="Consolas" w:hAnsi="Consolas" w:cs="Consolas"/>
-        </w:rPr>
-        <w:t>Book”&gt;</w:t>
-      </w:r>
-      <w:r>
-        <w:rPr>
-          <w:rFonts w:ascii="Consolas" w:hAnsi="Consolas" w:cs="Consolas"/>
-        </w:rPr>
-        <w:br/>
-        <w:t xml:space="preserve">      &lt;section level=“Chapter”&gt;</w:t>
-      </w:r>
-      <w:r>
-        <w:rPr>
-          <w:rFonts w:ascii="Consolas" w:hAnsi="Consolas" w:cs="Consolas"/>
-        </w:rPr>
-        <w:br/>
-        <w:t xml:space="preserve">        </w:t>
-      </w:r>
-      <w:r>
-        <w:rPr>
-          <w:rFonts w:ascii="Consolas" w:hAnsi="Consolas" w:cs="Consolas"/>
-        </w:rPr>
-        <w:t xml:space="preserve">This is </w:t>
-      </w:r>
-      <w:r>
-        <w:rPr>
-          <w:rFonts w:ascii="Consolas" w:hAnsi="Consolas" w:cs="Consolas"/>
-        </w:rPr>
-        <w:t xml:space="preserve">book 1, chapter 1, </w:t>
-      </w:r>
-      <w:r>
-        <w:rPr>
-          <w:rFonts w:ascii="Consolas" w:hAnsi="Consolas" w:cs="Consolas"/>
-        </w:rPr>
-        <w:t>paragraph one</w:t>
-      </w:r>
-      <w:r>
-        <w:rPr>
-          <w:rFonts w:ascii="Consolas" w:hAnsi="Consolas" w:cs="Consolas"/>
-        </w:rPr>
-        <w:t>.</w:t>
-      </w:r>
-      <w:r>
-        <w:rPr>
-          <w:rFonts w:ascii="Consolas" w:hAnsi="Consolas" w:cs="Consolas"/>
-        </w:rPr>
-        <w:br/>
-      </w:r>
-      <w:r>
-        <w:rPr>
-          <w:rFonts w:ascii="Consolas" w:hAnsi="Consolas" w:cs="Consolas"/>
-        </w:rPr>
-        <w:br/>
-        <w:t xml:space="preserve">    </w:t>
-      </w:r>
-      <w:r>
-        <w:rPr>
-          <w:rFonts w:ascii="Consolas" w:hAnsi="Consolas" w:cs="Consolas"/>
-        </w:rPr>
-        <w:t xml:space="preserve">    </w:t>
-      </w:r>
-      <w:r>
-        <w:rPr>
-          <w:rFonts w:ascii="Consolas" w:hAnsi="Consolas" w:cs="Consolas"/>
-        </w:rPr>
-        <w:t>This is</w:t>
-      </w:r>
-      <w:r>
-        <w:rPr>
-          <w:rFonts w:ascii="Consolas" w:hAnsi="Consolas" w:cs="Consolas"/>
-        </w:rPr>
-        <w:t xml:space="preserve"> book 1, chapter 1,</w:t>
-      </w:r>
-      <w:r>
-        <w:rPr>
-          <w:rFonts w:ascii="Consolas" w:hAnsi="Consolas" w:cs="Consolas"/>
-        </w:rPr>
-        <w:t xml:space="preserve"> paragraph two. </w:t>
-      </w:r>
-      <w:r>
-        <w:rPr>
-          <w:rFonts w:ascii="Consolas" w:hAnsi="Consolas" w:cs="Consolas"/>
-        </w:rPr>
-        <w:br/>
-        <w:t xml:space="preserve">    </w:t>
-      </w:r>
-      <w:r>
-        <w:rPr>
-          <w:rFonts w:ascii="Consolas" w:hAnsi="Consolas" w:cs="Consolas"/>
-        </w:rPr>
-        <w:t xml:space="preserve">  &lt;/section&gt;</w:t>
-      </w:r>
-      <w:r>
-        <w:rPr>
-          <w:rFonts w:ascii="Consolas" w:hAnsi="Consolas" w:cs="Consolas"/>
-        </w:rPr>
-        <w:br/>
-        <w:t xml:space="preserve">    </w:t>
-      </w:r>
-      <w:r>
-        <w:rPr>
-          <w:rFonts w:ascii="Consolas" w:hAnsi="Consolas" w:cs="Consolas"/>
-        </w:rPr>
-        <w:t xml:space="preserve">  &lt;section level</w:t>
-      </w:r>
-      <w:proofErr w:type="gramStart"/>
-      <w:r>
-        <w:rPr>
-          <w:rFonts w:ascii="Consolas" w:hAnsi="Consolas" w:cs="Consolas"/>
-        </w:rPr>
-        <w:t>=“</w:t>
-      </w:r>
-      <w:proofErr w:type="gramEnd"/>
-      <w:r>
-        <w:rPr>
-          <w:rFonts w:ascii="Consolas" w:hAnsi="Consolas" w:cs="Consolas"/>
-        </w:rPr>
-        <w:t>Chapter”&gt;</w:t>
-      </w:r>
-      <w:r>
-        <w:rPr>
-          <w:rFonts w:ascii="Consolas" w:hAnsi="Consolas" w:cs="Consolas"/>
-        </w:rPr>
-        <w:br/>
-        <w:t xml:space="preserve">        </w:t>
-      </w:r>
-      <w:r>
-        <w:rPr>
-          <w:rFonts w:ascii="Consolas" w:hAnsi="Consolas" w:cs="Consolas"/>
-        </w:rPr>
-        <w:t xml:space="preserve">This is </w:t>
-      </w:r>
-      <w:r>
-        <w:rPr>
-          <w:rFonts w:ascii="Consolas" w:hAnsi="Consolas" w:cs="Consolas"/>
-        </w:rPr>
-        <w:t xml:space="preserve">book 1, chapter 2, </w:t>
-      </w:r>
-      <w:r>
-        <w:rPr>
-          <w:rFonts w:ascii="Consolas" w:hAnsi="Consolas" w:cs="Consolas"/>
-        </w:rPr>
-        <w:t>paragraph one</w:t>
-      </w:r>
-      <w:r>
-        <w:rPr>
-          <w:rFonts w:ascii="Consolas" w:hAnsi="Consolas" w:cs="Consolas"/>
-        </w:rPr>
-        <w:t>.</w:t>
-      </w:r>
-      <w:r>
-        <w:rPr>
-          <w:rFonts w:ascii="Consolas" w:hAnsi="Consolas" w:cs="Consolas"/>
-        </w:rPr>
-        <w:br/>
-      </w:r>
-      <w:r>
-        <w:rPr>
-          <w:rFonts w:ascii="Consolas" w:hAnsi="Consolas" w:cs="Consolas"/>
-        </w:rPr>
-        <w:br/>
-        <w:t xml:space="preserve">    </w:t>
-      </w:r>
-      <w:r>
-        <w:rPr>
-          <w:rFonts w:ascii="Consolas" w:hAnsi="Consolas" w:cs="Consolas"/>
-        </w:rPr>
-        <w:t xml:space="preserve">    </w:t>
-      </w:r>
-      <w:r>
-        <w:rPr>
-          <w:rFonts w:ascii="Consolas" w:hAnsi="Consolas" w:cs="Consolas"/>
-        </w:rPr>
-        <w:t>This is</w:t>
-      </w:r>
-      <w:r>
-        <w:rPr>
-          <w:rFonts w:ascii="Consolas" w:hAnsi="Consolas" w:cs="Consolas"/>
-        </w:rPr>
-        <w:t xml:space="preserve"> book 1, chapter 2,</w:t>
-      </w:r>
-      <w:r>
-        <w:rPr>
-          <w:rFonts w:ascii="Consolas" w:hAnsi="Consolas" w:cs="Consolas"/>
-        </w:rPr>
-        <w:t xml:space="preserve"> paragraph two. </w:t>
-      </w:r>
-      <w:r>
-        <w:rPr>
-          <w:rFonts w:ascii="Consolas" w:hAnsi="Consolas" w:cs="Consolas"/>
-        </w:rPr>
-        <w:br/>
-        <w:t xml:space="preserve">    </w:t>
-      </w:r>
-      <w:r>
-        <w:rPr>
-          <w:rFonts w:ascii="Consolas" w:hAnsi="Consolas" w:cs="Consolas"/>
-        </w:rPr>
-        <w:t xml:space="preserve">  &lt;/section&gt;</w:t>
-      </w:r>
-      <w:r>
-        <w:rPr>
-          <w:rFonts w:ascii="Consolas" w:hAnsi="Consolas" w:cs="Consolas"/>
-        </w:rPr>
-        <w:t xml:space="preserve">    </w:t>
-      </w:r>
-      <w:r>
-        <w:rPr>
-          <w:rFonts w:ascii="Consolas" w:hAnsi="Consolas" w:cs="Consolas"/>
-        </w:rPr>
-        <w:br/>
-        <w:t xml:space="preserve">    &lt;/section&gt;</w:t>
-      </w:r>
-      <w:r>
-        <w:rPr>
-          <w:rFonts w:ascii="Consolas" w:hAnsi="Consolas" w:cs="Consolas"/>
-        </w:rPr>
-        <w:br/>
-        <w:t xml:space="preserve">    </w:t>
-      </w:r>
-      <w:r>
-        <w:rPr>
-          <w:rFonts w:ascii="Consolas" w:hAnsi="Consolas" w:cs="Consolas"/>
-        </w:rPr>
-        <w:t>&lt;section level</w:t>
-      </w:r>
-      <w:proofErr w:type="gramStart"/>
-      <w:r>
-        <w:rPr>
-          <w:rFonts w:ascii="Consolas" w:hAnsi="Consolas" w:cs="Consolas"/>
-        </w:rPr>
-        <w:t>=“</w:t>
-      </w:r>
-      <w:proofErr w:type="gramEnd"/>
-      <w:r>
-        <w:rPr>
-          <w:rFonts w:ascii="Consolas" w:hAnsi="Consolas" w:cs="Consolas"/>
-        </w:rPr>
-        <w:t>Book”&gt;</w:t>
-      </w:r>
-      <w:r>
-        <w:rPr>
-          <w:rFonts w:ascii="Consolas" w:hAnsi="Consolas" w:cs="Consolas"/>
-        </w:rPr>
-        <w:br/>
-        <w:t xml:space="preserve">      &lt;section level=“Chapter”&gt;</w:t>
-      </w:r>
-      <w:r>
-        <w:rPr>
-          <w:rFonts w:ascii="Consolas" w:hAnsi="Consolas" w:cs="Consolas"/>
-        </w:rPr>
-        <w:br/>
-        <w:t xml:space="preserve">        </w:t>
-      </w:r>
-      <w:r>
-        <w:rPr>
-          <w:rFonts w:ascii="Consolas" w:hAnsi="Consolas" w:cs="Consolas"/>
-        </w:rPr>
-        <w:t xml:space="preserve">This is </w:t>
-      </w:r>
-      <w:r>
-        <w:rPr>
-          <w:rFonts w:ascii="Consolas" w:hAnsi="Consolas" w:cs="Consolas"/>
-        </w:rPr>
-        <w:t xml:space="preserve">book 2, chapter 1, </w:t>
-      </w:r>
-      <w:r>
-        <w:rPr>
-          <w:rFonts w:ascii="Consolas" w:hAnsi="Consolas" w:cs="Consolas"/>
-        </w:rPr>
-        <w:t>paragraph one</w:t>
-      </w:r>
-      <w:r>
-        <w:rPr>
-          <w:rFonts w:ascii="Consolas" w:hAnsi="Consolas" w:cs="Consolas"/>
-        </w:rPr>
-        <w:t>.</w:t>
-      </w:r>
-      <w:r>
-        <w:rPr>
-          <w:rFonts w:ascii="Consolas" w:hAnsi="Consolas" w:cs="Consolas"/>
-        </w:rPr>
-        <w:br/>
-      </w:r>
-      <w:r>
-        <w:rPr>
-          <w:rFonts w:ascii="Consolas" w:hAnsi="Consolas" w:cs="Consolas"/>
-        </w:rPr>
-        <w:br/>
-        <w:t xml:space="preserve">    </w:t>
-      </w:r>
-      <w:r>
-        <w:rPr>
-          <w:rFonts w:ascii="Consolas" w:hAnsi="Consolas" w:cs="Consolas"/>
-        </w:rPr>
-        <w:t xml:space="preserve">    </w:t>
-      </w:r>
-      <w:r>
-        <w:rPr>
-          <w:rFonts w:ascii="Consolas" w:hAnsi="Consolas" w:cs="Consolas"/>
-        </w:rPr>
-        <w:t>This is</w:t>
-      </w:r>
-      <w:r>
-        <w:rPr>
-          <w:rFonts w:ascii="Consolas" w:hAnsi="Consolas" w:cs="Consolas"/>
-        </w:rPr>
-        <w:t xml:space="preserve"> book 2, chapter 1,</w:t>
-      </w:r>
-      <w:r>
-        <w:rPr>
-          <w:rFonts w:ascii="Consolas" w:hAnsi="Consolas" w:cs="Consolas"/>
-        </w:rPr>
-        <w:t xml:space="preserve"> paragraph two. </w:t>
-      </w:r>
-      <w:r>
-        <w:rPr>
-          <w:rFonts w:ascii="Consolas" w:hAnsi="Consolas" w:cs="Consolas"/>
-        </w:rPr>
-        <w:br/>
-        <w:t xml:space="preserve">    </w:t>
-      </w:r>
-      <w:r>
-        <w:rPr>
-          <w:rFonts w:ascii="Consolas" w:hAnsi="Consolas" w:cs="Consolas"/>
-        </w:rPr>
-        <w:t xml:space="preserve">  &lt;/section&gt;</w:t>
-      </w:r>
-      <w:r>
-        <w:rPr>
-          <w:rFonts w:ascii="Consolas" w:hAnsi="Consolas" w:cs="Consolas"/>
-        </w:rPr>
-        <w:br/>
-        <w:t xml:space="preserve">    </w:t>
-      </w:r>
-      <w:r>
-        <w:rPr>
-          <w:rFonts w:ascii="Consolas" w:hAnsi="Consolas" w:cs="Consolas"/>
-        </w:rPr>
-        <w:t xml:space="preserve">  &lt;section level</w:t>
-      </w:r>
-      <w:proofErr w:type="gramStart"/>
-      <w:r>
-        <w:rPr>
-          <w:rFonts w:ascii="Consolas" w:hAnsi="Consolas" w:cs="Consolas"/>
-        </w:rPr>
-        <w:t>=“</w:t>
-      </w:r>
-      <w:proofErr w:type="gramEnd"/>
-      <w:r>
-        <w:rPr>
-          <w:rFonts w:ascii="Consolas" w:hAnsi="Consolas" w:cs="Consolas"/>
-        </w:rPr>
-        <w:t>Chapter”&gt;</w:t>
-      </w:r>
-      <w:r>
-        <w:rPr>
-          <w:rFonts w:ascii="Consolas" w:hAnsi="Consolas" w:cs="Consolas"/>
-        </w:rPr>
-        <w:br/>
-        <w:t xml:space="preserve">        </w:t>
-      </w:r>
-      <w:r>
-        <w:rPr>
-          <w:rFonts w:ascii="Consolas" w:hAnsi="Consolas" w:cs="Consolas"/>
-        </w:rPr>
-        <w:t xml:space="preserve">This is </w:t>
-      </w:r>
-      <w:r>
-        <w:rPr>
-          <w:rFonts w:ascii="Consolas" w:hAnsi="Consolas" w:cs="Consolas"/>
-        </w:rPr>
-        <w:t xml:space="preserve">book 2, chapter 2, </w:t>
-      </w:r>
-      <w:r>
-        <w:rPr>
-          <w:rFonts w:ascii="Consolas" w:hAnsi="Consolas" w:cs="Consolas"/>
-        </w:rPr>
-        <w:t>paragraph one</w:t>
-      </w:r>
-      <w:r>
-        <w:rPr>
-          <w:rFonts w:ascii="Consolas" w:hAnsi="Consolas" w:cs="Consolas"/>
-        </w:rPr>
-        <w:t>.</w:t>
-      </w:r>
-      <w:r>
-        <w:rPr>
-          <w:rFonts w:ascii="Consolas" w:hAnsi="Consolas" w:cs="Consolas"/>
-        </w:rPr>
-        <w:br/>
-      </w:r>
-      <w:r>
-        <w:rPr>
-          <w:rFonts w:ascii="Consolas" w:hAnsi="Consolas" w:cs="Consolas"/>
-        </w:rPr>
-        <w:br/>
-        <w:t xml:space="preserve">    </w:t>
-      </w:r>
-      <w:r>
-        <w:rPr>
-          <w:rFonts w:ascii="Consolas" w:hAnsi="Consolas" w:cs="Consolas"/>
-        </w:rPr>
-        <w:t xml:space="preserve">    </w:t>
-      </w:r>
-      <w:r>
-        <w:rPr>
-          <w:rFonts w:ascii="Consolas" w:hAnsi="Consolas" w:cs="Consolas"/>
-        </w:rPr>
-        <w:t>This is</w:t>
-      </w:r>
-      <w:r>
-        <w:rPr>
-          <w:rFonts w:ascii="Consolas" w:hAnsi="Consolas" w:cs="Consolas"/>
-        </w:rPr>
-        <w:t xml:space="preserve"> book 2, chapter 2,</w:t>
-      </w:r>
-      <w:r>
-        <w:rPr>
-          <w:rFonts w:ascii="Consolas" w:hAnsi="Consolas" w:cs="Consolas"/>
-        </w:rPr>
-        <w:t xml:space="preserve"> paragraph two. </w:t>
-      </w:r>
-      <w:r>
-        <w:rPr>
-          <w:rFonts w:ascii="Consolas" w:hAnsi="Consolas" w:cs="Consolas"/>
-        </w:rPr>
-        <w:br/>
-        <w:t xml:space="preserve">    </w:t>
-      </w:r>
-      <w:r>
-        <w:rPr>
-          <w:rFonts w:ascii="Consolas" w:hAnsi="Consolas" w:cs="Consolas"/>
-        </w:rPr>
-        <w:t xml:space="preserve">  &lt;/section&gt;</w:t>
-      </w:r>
-      <w:r>
-        <w:rPr>
-          <w:rFonts w:ascii="Consolas" w:hAnsi="Consolas" w:cs="Consolas"/>
-        </w:rPr>
-        <w:t xml:space="preserve"> </w:t>
-      </w:r>
-      <w:r>
-        <w:rPr>
-          <w:rFonts w:ascii="Consolas" w:hAnsi="Consolas" w:cs="Consolas"/>
-        </w:rPr>
-        <w:br/>
-        <w:t xml:space="preserve">    </w:t>
-      </w:r>
-      <w:r>
-        <w:rPr>
-          <w:rFonts w:ascii="Consolas" w:hAnsi="Consolas" w:cs="Consolas"/>
-        </w:rPr>
-        <w:t>&lt;/section&gt;</w:t>
-      </w:r>
-      <w:r>
-        <w:rPr>
-          <w:rFonts w:ascii="Consolas" w:hAnsi="Consolas" w:cs="Consolas"/>
-        </w:rPr>
-        <w:br/>
-        <w:t xml:space="preserve">  &lt;/body&gt;</w:t>
-      </w:r>
-      <w:r>
-        <w:rPr>
-          <w:rFonts w:ascii="Consolas" w:hAnsi="Consolas" w:cs="Consolas"/>
-        </w:rPr>
-        <w:br/>
-        <w:t>&lt;/document&gt;</w:t>
-      </w:r>
-    </w:p>
-    <w:p>
-      <w:pPr>
-        <w:rPr>
           <w:rFonts w:ascii="Consolas" w:hAnsi="Consolas" w:cs="Consolas"/>
         </w:rPr>
       </w:pPr>
@@ -4175,7 +4468,6 @@
     </w:p>
     <w:p>
       <w:r>
-        <w:lastRenderedPageBreak/>
         <w:t>For complex documents, you want to think about the document as being broken down into “sub-documents.” Each sub-document will have its own title and, optionally, its own schema. Each sub-document can either have more sub-documents or can be a simple document. Sub-document schemas are optional because if they are omitted, the schema from the parent document will be used. If no parent document has a schema, the schema from the main metadata section will be used.</w:t>
       </w:r>
     </w:p>
@@ -4611,6 +4903,7 @@
         </w:numPr>
       </w:pPr>
       <w:r>
+        <w:lastRenderedPageBreak/>
         <w:t>There is only one schema applied to the entire document that specifies a single level: paragraph. There is no need to specify any other levels, since the rest of the document structure is captured by the &lt;title&gt;s given to the various sub-document sections</w:t>
       </w:r>
     </w:p>
@@ -4629,421 +4922,424 @@
         <w:rPr>
           <w:rFonts w:ascii="Consolas" w:hAnsi="Consolas" w:cs="Consolas"/>
         </w:rPr>
+        <w:t>&lt;document&gt;</w:t>
+      </w:r>
+      <w:r>
+        <w:rPr>
+          <w:rFonts w:ascii="Consolas" w:hAnsi="Consolas" w:cs="Consolas"/>
+        </w:rPr>
+        <w:br/>
+        <w:t xml:space="preserve">  …metadata tags…</w:t>
+      </w:r>
+      <w:r>
+        <w:rPr>
+          <w:rFonts w:ascii="Consolas" w:hAnsi="Consolas" w:cs="Consolas"/>
+        </w:rPr>
+        <w:br/>
+        <w:t xml:space="preserve">  &lt;schema&gt;</w:t>
+      </w:r>
+      <w:r>
+        <w:rPr>
+          <w:rFonts w:ascii="Consolas" w:hAnsi="Consolas" w:cs="Consolas"/>
+        </w:rPr>
+        <w:br/>
+        <w:t xml:space="preserve">    &lt;level&gt;Paragraph&lt;/level&gt;</w:t>
+      </w:r>
+      <w:r>
+        <w:rPr>
+          <w:rFonts w:ascii="Consolas" w:hAnsi="Consolas" w:cs="Consolas"/>
+        </w:rPr>
+        <w:br/>
+        <w:t xml:space="preserve">  &lt;/schema&gt;</w:t>
+      </w:r>
+      <w:r>
+        <w:rPr>
+          <w:rFonts w:ascii="Consolas" w:hAnsi="Consolas" w:cs="Consolas"/>
+        </w:rPr>
+        <w:br/>
+        <w:t xml:space="preserve">  &lt;body&gt;</w:t>
+      </w:r>
+      <w:r>
+        <w:rPr>
+          <w:rFonts w:ascii="Consolas" w:hAnsi="Consolas" w:cs="Consolas"/>
+        </w:rPr>
+        <w:br/>
+        <w:t xml:space="preserve">    </w:t>
+      </w:r>
+      <w:r>
+        <w:rPr>
+          <w:rFonts w:ascii="Consolas" w:hAnsi="Consolas" w:cs="Consolas"/>
+        </w:rPr>
+        <w:t>&lt;section&gt;</w:t>
+      </w:r>
+      <w:r>
+        <w:rPr>
+          <w:rFonts w:ascii="Consolas" w:hAnsi="Consolas" w:cs="Consolas"/>
+        </w:rPr>
+        <w:br/>
+        <w:t xml:space="preserve">      &lt;title&gt;Preface&lt;/title&gt;</w:t>
+      </w:r>
+      <w:r>
+        <w:rPr>
+          <w:rFonts w:ascii="Consolas" w:hAnsi="Consolas" w:cs="Consolas"/>
+        </w:rPr>
+        <w:br/>
+        <w:t xml:space="preserve">      </w:t>
+      </w:r>
+      <w:r>
+        <w:rPr>
+          <w:rFonts w:ascii="Consolas" w:hAnsi="Consolas" w:cs="Consolas"/>
+        </w:rPr>
+        <w:t xml:space="preserve">This is </w:t>
+      </w:r>
+      <w:r>
+        <w:rPr>
+          <w:rFonts w:ascii="Consolas" w:hAnsi="Consolas" w:cs="Consolas"/>
+        </w:rPr>
+        <w:t xml:space="preserve">preface, </w:t>
+      </w:r>
+      <w:r>
+        <w:rPr>
+          <w:rFonts w:ascii="Consolas" w:hAnsi="Consolas" w:cs="Consolas"/>
+        </w:rPr>
+        <w:t>paragraph one</w:t>
+      </w:r>
+      <w:r>
+        <w:rPr>
+          <w:rFonts w:ascii="Consolas" w:hAnsi="Consolas" w:cs="Consolas"/>
+        </w:rPr>
+        <w:t>.</w:t>
+      </w:r>
+      <w:r>
+        <w:rPr>
+          <w:rFonts w:ascii="Consolas" w:hAnsi="Consolas" w:cs="Consolas"/>
+        </w:rPr>
+        <w:br/>
+      </w:r>
+      <w:r>
+        <w:rPr>
+          <w:rFonts w:ascii="Consolas" w:hAnsi="Consolas" w:cs="Consolas"/>
+        </w:rPr>
+        <w:br/>
+        <w:t xml:space="preserve">    </w:t>
+      </w:r>
+      <w:r>
+        <w:rPr>
+          <w:rFonts w:ascii="Consolas" w:hAnsi="Consolas" w:cs="Consolas"/>
+        </w:rPr>
+        <w:t xml:space="preserve">  </w:t>
+      </w:r>
+      <w:r>
+        <w:rPr>
+          <w:rFonts w:ascii="Consolas" w:hAnsi="Consolas" w:cs="Consolas"/>
+        </w:rPr>
+        <w:t>This is</w:t>
+      </w:r>
+      <w:r>
+        <w:rPr>
+          <w:rFonts w:ascii="Consolas" w:hAnsi="Consolas" w:cs="Consolas"/>
+        </w:rPr>
+        <w:t xml:space="preserve"> preface,</w:t>
+      </w:r>
+      <w:r>
+        <w:rPr>
+          <w:rFonts w:ascii="Consolas" w:hAnsi="Consolas" w:cs="Consolas"/>
+        </w:rPr>
+        <w:t xml:space="preserve"> paragraph two. </w:t>
+      </w:r>
+      <w:r>
+        <w:rPr>
+          <w:rFonts w:ascii="Consolas" w:hAnsi="Consolas" w:cs="Consolas"/>
+        </w:rPr>
+        <w:br/>
+        <w:t xml:space="preserve">    </w:t>
+      </w:r>
+      <w:r>
+        <w:rPr>
+          <w:rFonts w:ascii="Consolas" w:hAnsi="Consolas" w:cs="Consolas"/>
+        </w:rPr>
+        <w:t>&lt;/section&gt;</w:t>
+      </w:r>
+      <w:r>
+        <w:rPr>
+          <w:rFonts w:ascii="Consolas" w:hAnsi="Consolas" w:cs="Consolas"/>
+        </w:rPr>
+        <w:br/>
+        <w:t xml:space="preserve">    &lt;section&gt;</w:t>
+      </w:r>
+      <w:r>
+        <w:rPr>
+          <w:rFonts w:ascii="Consolas" w:hAnsi="Consolas" w:cs="Consolas"/>
+        </w:rPr>
+        <w:br/>
+        <w:t xml:space="preserve">      &lt;title&gt;Part 1&lt;/title&gt;</w:t>
+      </w:r>
+      <w:r>
+        <w:rPr>
+          <w:rFonts w:ascii="Consolas" w:hAnsi="Consolas" w:cs="Consolas"/>
+        </w:rPr>
+        <w:br/>
+        <w:t xml:space="preserve">      </w:t>
+      </w:r>
+      <w:r>
+        <w:rPr>
+          <w:rFonts w:ascii="Consolas" w:hAnsi="Consolas" w:cs="Consolas"/>
+        </w:rPr>
+        <w:t>&lt;section&gt;</w:t>
+      </w:r>
+      <w:r>
+        <w:rPr>
+          <w:rFonts w:ascii="Consolas" w:hAnsi="Consolas" w:cs="Consolas"/>
+        </w:rPr>
+        <w:br/>
+        <w:t xml:space="preserve">      </w:t>
+      </w:r>
+      <w:r>
+        <w:rPr>
+          <w:rFonts w:ascii="Consolas" w:hAnsi="Consolas" w:cs="Consolas"/>
+        </w:rPr>
+        <w:t xml:space="preserve">  </w:t>
+      </w:r>
+      <w:r>
+        <w:rPr>
+          <w:rFonts w:ascii="Consolas" w:hAnsi="Consolas" w:cs="Consolas"/>
+        </w:rPr>
+        <w:t>&lt;title&gt;Chapter 1, the Boy who Lived&lt;/title&gt;</w:t>
+      </w:r>
+      <w:r>
+        <w:rPr>
+          <w:rFonts w:ascii="Consolas" w:hAnsi="Consolas" w:cs="Consolas"/>
+        </w:rPr>
+        <w:br/>
+        <w:t xml:space="preserve">      </w:t>
+      </w:r>
+      <w:r>
+        <w:rPr>
+          <w:rFonts w:ascii="Consolas" w:hAnsi="Consolas" w:cs="Consolas"/>
+        </w:rPr>
+        <w:t xml:space="preserve">  </w:t>
+      </w:r>
+      <w:r>
+        <w:rPr>
+          <w:rFonts w:ascii="Consolas" w:hAnsi="Consolas" w:cs="Consolas"/>
+        </w:rPr>
+        <w:t>This is chapter 1, paragraph one.</w:t>
+      </w:r>
+      <w:r>
+        <w:rPr>
+          <w:rFonts w:ascii="Consolas" w:hAnsi="Consolas" w:cs="Consolas"/>
+        </w:rPr>
+        <w:br/>
+      </w:r>
+      <w:r>
+        <w:rPr>
+          <w:rFonts w:ascii="Consolas" w:hAnsi="Consolas" w:cs="Consolas"/>
+        </w:rPr>
+        <w:br/>
+        <w:t xml:space="preserve">      </w:t>
+      </w:r>
+      <w:r>
+        <w:rPr>
+          <w:rFonts w:ascii="Consolas" w:hAnsi="Consolas" w:cs="Consolas"/>
+        </w:rPr>
+        <w:t xml:space="preserve">  </w:t>
+      </w:r>
+      <w:r>
+        <w:rPr>
+          <w:rFonts w:ascii="Consolas" w:hAnsi="Consolas" w:cs="Consolas"/>
+        </w:rPr>
+        <w:t xml:space="preserve">This is chapter 1, paragraph two. </w:t>
+      </w:r>
+      <w:r>
+        <w:rPr>
+          <w:rFonts w:ascii="Consolas" w:hAnsi="Consolas" w:cs="Consolas"/>
+        </w:rPr>
+        <w:br/>
+        <w:t xml:space="preserve">    </w:t>
+      </w:r>
+      <w:r>
+        <w:rPr>
+          <w:rFonts w:ascii="Consolas" w:hAnsi="Consolas" w:cs="Consolas"/>
+        </w:rPr>
+        <w:t xml:space="preserve">  </w:t>
+      </w:r>
+      <w:r>
+        <w:rPr>
+          <w:rFonts w:ascii="Consolas" w:hAnsi="Consolas" w:cs="Consolas"/>
+        </w:rPr>
+        <w:t>&lt;/section&gt;</w:t>
+      </w:r>
+      <w:r>
+        <w:rPr>
+          <w:rFonts w:ascii="Consolas" w:hAnsi="Consolas" w:cs="Consolas"/>
+        </w:rPr>
+        <w:br/>
+        <w:t xml:space="preserve">    </w:t>
+      </w:r>
+      <w:r>
+        <w:rPr>
+          <w:rFonts w:ascii="Consolas" w:hAnsi="Consolas" w:cs="Consolas"/>
+        </w:rPr>
+        <w:t xml:space="preserve">  </w:t>
+      </w:r>
+      <w:r>
+        <w:rPr>
+          <w:rFonts w:ascii="Consolas" w:hAnsi="Consolas" w:cs="Consolas"/>
+        </w:rPr>
+        <w:t>&lt;section&gt;</w:t>
+      </w:r>
+      <w:r>
+        <w:rPr>
+          <w:rFonts w:ascii="Consolas" w:hAnsi="Consolas" w:cs="Consolas"/>
+        </w:rPr>
+        <w:br/>
+        <w:t xml:space="preserve">      </w:t>
+      </w:r>
+      <w:r>
+        <w:rPr>
+          <w:rFonts w:ascii="Consolas" w:hAnsi="Consolas" w:cs="Consolas"/>
+        </w:rPr>
+        <w:t xml:space="preserve">  </w:t>
+      </w:r>
+      <w:r>
+        <w:rPr>
+          <w:rFonts w:ascii="Consolas" w:hAnsi="Consolas" w:cs="Consolas"/>
+        </w:rPr>
+        <w:t>&lt;title&gt;Chapter 2, the Vanishing Glass&lt;/title&gt;</w:t>
+      </w:r>
+      <w:r>
+        <w:rPr>
+          <w:rFonts w:ascii="Consolas" w:hAnsi="Consolas" w:cs="Consolas"/>
+        </w:rPr>
+        <w:br/>
+        <w:t xml:space="preserve">      </w:t>
+      </w:r>
+      <w:r>
+        <w:rPr>
+          <w:rFonts w:ascii="Consolas" w:hAnsi="Consolas" w:cs="Consolas"/>
+        </w:rPr>
+        <w:t xml:space="preserve">  </w:t>
+      </w:r>
+      <w:r>
+        <w:rPr>
+          <w:rFonts w:ascii="Consolas" w:hAnsi="Consolas" w:cs="Consolas"/>
+        </w:rPr>
+        <w:t>This is chapter 2, paragraph one.</w:t>
+      </w:r>
+      <w:r>
+        <w:rPr>
+          <w:rFonts w:ascii="Consolas" w:hAnsi="Consolas" w:cs="Consolas"/>
+        </w:rPr>
+        <w:br/>
+      </w:r>
+      <w:r>
+        <w:rPr>
+          <w:rFonts w:ascii="Consolas" w:hAnsi="Consolas" w:cs="Consolas"/>
+        </w:rPr>
+        <w:br/>
+        <w:t xml:space="preserve">      </w:t>
+      </w:r>
+      <w:r>
+        <w:rPr>
+          <w:rFonts w:ascii="Consolas" w:hAnsi="Consolas" w:cs="Consolas"/>
+        </w:rPr>
+        <w:t xml:space="preserve">  </w:t>
+      </w:r>
+      <w:r>
+        <w:rPr>
+          <w:rFonts w:ascii="Consolas" w:hAnsi="Consolas" w:cs="Consolas"/>
+        </w:rPr>
+        <w:t xml:space="preserve">This is chapter 2, paragraph two. </w:t>
+      </w:r>
+      <w:r>
+        <w:rPr>
+          <w:rFonts w:ascii="Consolas" w:hAnsi="Consolas" w:cs="Consolas"/>
+        </w:rPr>
+        <w:br/>
+        <w:t xml:space="preserve">    </w:t>
+      </w:r>
+      <w:r>
+        <w:rPr>
+          <w:rFonts w:ascii="Consolas" w:hAnsi="Consolas" w:cs="Consolas"/>
+        </w:rPr>
+        <w:t xml:space="preserve">  </w:t>
+      </w:r>
+      <w:r>
+        <w:rPr>
+          <w:rFonts w:ascii="Consolas" w:hAnsi="Consolas" w:cs="Consolas"/>
+        </w:rPr>
+        <w:t>&lt;/section&gt;</w:t>
+      </w:r>
+      <w:r>
+        <w:rPr>
+          <w:rFonts w:ascii="Consolas" w:hAnsi="Consolas" w:cs="Consolas"/>
+        </w:rPr>
+        <w:br/>
+        <w:t xml:space="preserve">    &lt;/section&gt;</w:t>
+      </w:r>
+      <w:r>
+        <w:rPr>
+          <w:rFonts w:ascii="Consolas" w:hAnsi="Consolas" w:cs="Consolas"/>
+        </w:rPr>
+        <w:br/>
+        <w:t xml:space="preserve">    &lt;section&gt;</w:t>
+      </w:r>
+      <w:r>
+        <w:rPr>
+          <w:rFonts w:ascii="Consolas" w:hAnsi="Consolas" w:cs="Consolas"/>
+        </w:rPr>
+        <w:br/>
+        <w:t xml:space="preserve">      &lt;title&gt;Part </w:t>
+      </w:r>
+      <w:r>
+        <w:rPr>
+          <w:rFonts w:ascii="Consolas" w:hAnsi="Consolas" w:cs="Consolas"/>
+        </w:rPr>
+        <w:t>2</w:t>
+      </w:r>
+      <w:r>
+        <w:rPr>
+          <w:rFonts w:ascii="Consolas" w:hAnsi="Consolas" w:cs="Consolas"/>
+        </w:rPr>
+        <w:t>&lt;/title&gt;</w:t>
+      </w:r>
+      <w:r>
+        <w:rPr>
+          <w:rFonts w:ascii="Consolas" w:hAnsi="Consolas" w:cs="Consolas"/>
+        </w:rPr>
+        <w:br/>
+        <w:t xml:space="preserve">      ... (chapters for Part 2 go here)</w:t>
+      </w:r>
+      <w:r>
+        <w:rPr>
+          <w:rFonts w:ascii="Consolas" w:hAnsi="Consolas" w:cs="Consolas"/>
+        </w:rPr>
+        <w:br/>
+        <w:t xml:space="preserve">    &lt;/section&gt;</w:t>
+      </w:r>
+      <w:r>
+        <w:rPr>
+          <w:rFonts w:ascii="Consolas" w:hAnsi="Consolas" w:cs="Consolas"/>
+        </w:rPr>
+        <w:br/>
+        <w:t xml:space="preserve">  &lt;/body&gt;</w:t>
+      </w:r>
+      <w:r>
+        <w:rPr>
+          <w:rFonts w:ascii="Consolas" w:hAnsi="Consolas" w:cs="Consolas"/>
+        </w:rPr>
+        <w:br/>
+        <w:t>&lt;/document&gt;</w:t>
+      </w:r>
+    </w:p>
+    <w:p/>
+    <w:p>
+      <w:r>
+        <w:t xml:space="preserve">Now let’s suppose that each chapter were divided into sections called “Divisions.” These divisions are unnamed, so we can use the regular schema to describe them, and contextus will automatically number them for us. Let’s suppose, however, that the preface does not have “Divisions” but only paragraphs. In this case, we’ll define </w:t>
+      </w:r>
+      <w:r>
         <w:lastRenderedPageBreak/>
-        <w:t>&lt;document&gt;</w:t>
-      </w:r>
-      <w:r>
-        <w:rPr>
-          <w:rFonts w:ascii="Consolas" w:hAnsi="Consolas" w:cs="Consolas"/>
-        </w:rPr>
-        <w:br/>
-        <w:t xml:space="preserve">  …metadata tags…</w:t>
-      </w:r>
-      <w:r>
-        <w:rPr>
-          <w:rFonts w:ascii="Consolas" w:hAnsi="Consolas" w:cs="Consolas"/>
-        </w:rPr>
-        <w:br/>
-        <w:t xml:space="preserve">  &lt;schema&gt;</w:t>
-      </w:r>
-      <w:r>
-        <w:rPr>
-          <w:rFonts w:ascii="Consolas" w:hAnsi="Consolas" w:cs="Consolas"/>
-        </w:rPr>
-        <w:br/>
-        <w:t xml:space="preserve">    &lt;level&gt;Paragraph&lt;/level&gt;</w:t>
-      </w:r>
-      <w:r>
-        <w:rPr>
-          <w:rFonts w:ascii="Consolas" w:hAnsi="Consolas" w:cs="Consolas"/>
-        </w:rPr>
-        <w:br/>
-        <w:t xml:space="preserve">  &lt;/schema&gt;</w:t>
-      </w:r>
-      <w:r>
-        <w:rPr>
-          <w:rFonts w:ascii="Consolas" w:hAnsi="Consolas" w:cs="Consolas"/>
-        </w:rPr>
-        <w:br/>
-        <w:t xml:space="preserve">  &lt;body&gt;</w:t>
-      </w:r>
-      <w:r>
-        <w:rPr>
-          <w:rFonts w:ascii="Consolas" w:hAnsi="Consolas" w:cs="Consolas"/>
-        </w:rPr>
-        <w:br/>
-        <w:t xml:space="preserve">    </w:t>
-      </w:r>
-      <w:r>
-        <w:rPr>
-          <w:rFonts w:ascii="Consolas" w:hAnsi="Consolas" w:cs="Consolas"/>
-        </w:rPr>
-        <w:t>&lt;section&gt;</w:t>
-      </w:r>
-      <w:r>
-        <w:rPr>
-          <w:rFonts w:ascii="Consolas" w:hAnsi="Consolas" w:cs="Consolas"/>
-        </w:rPr>
-        <w:br/>
-        <w:t xml:space="preserve">      &lt;title&gt;Preface&lt;/title&gt;</w:t>
-      </w:r>
-      <w:r>
-        <w:rPr>
-          <w:rFonts w:ascii="Consolas" w:hAnsi="Consolas" w:cs="Consolas"/>
-        </w:rPr>
-        <w:br/>
-        <w:t xml:space="preserve">      </w:t>
-      </w:r>
-      <w:r>
-        <w:rPr>
-          <w:rFonts w:ascii="Consolas" w:hAnsi="Consolas" w:cs="Consolas"/>
-        </w:rPr>
-        <w:t xml:space="preserve">This is </w:t>
-      </w:r>
-      <w:r>
-        <w:rPr>
-          <w:rFonts w:ascii="Consolas" w:hAnsi="Consolas" w:cs="Consolas"/>
-        </w:rPr>
-        <w:t xml:space="preserve">preface, </w:t>
-      </w:r>
-      <w:r>
-        <w:rPr>
-          <w:rFonts w:ascii="Consolas" w:hAnsi="Consolas" w:cs="Consolas"/>
-        </w:rPr>
-        <w:t>paragraph one</w:t>
-      </w:r>
-      <w:r>
-        <w:rPr>
-          <w:rFonts w:ascii="Consolas" w:hAnsi="Consolas" w:cs="Consolas"/>
-        </w:rPr>
-        <w:t>.</w:t>
-      </w:r>
-      <w:r>
-        <w:rPr>
-          <w:rFonts w:ascii="Consolas" w:hAnsi="Consolas" w:cs="Consolas"/>
-        </w:rPr>
-        <w:br/>
-      </w:r>
-      <w:r>
-        <w:rPr>
-          <w:rFonts w:ascii="Consolas" w:hAnsi="Consolas" w:cs="Consolas"/>
-        </w:rPr>
-        <w:br/>
-        <w:t xml:space="preserve">    </w:t>
-      </w:r>
-      <w:r>
-        <w:rPr>
-          <w:rFonts w:ascii="Consolas" w:hAnsi="Consolas" w:cs="Consolas"/>
-        </w:rPr>
-        <w:t xml:space="preserve">  </w:t>
-      </w:r>
-      <w:r>
-        <w:rPr>
-          <w:rFonts w:ascii="Consolas" w:hAnsi="Consolas" w:cs="Consolas"/>
-        </w:rPr>
-        <w:t>This is</w:t>
-      </w:r>
-      <w:r>
-        <w:rPr>
-          <w:rFonts w:ascii="Consolas" w:hAnsi="Consolas" w:cs="Consolas"/>
-        </w:rPr>
-        <w:t xml:space="preserve"> preface,</w:t>
-      </w:r>
-      <w:r>
-        <w:rPr>
-          <w:rFonts w:ascii="Consolas" w:hAnsi="Consolas" w:cs="Consolas"/>
-        </w:rPr>
-        <w:t xml:space="preserve"> paragraph two. </w:t>
-      </w:r>
-      <w:r>
-        <w:rPr>
-          <w:rFonts w:ascii="Consolas" w:hAnsi="Consolas" w:cs="Consolas"/>
-        </w:rPr>
-        <w:br/>
-        <w:t xml:space="preserve">    </w:t>
-      </w:r>
-      <w:r>
-        <w:rPr>
-          <w:rFonts w:ascii="Consolas" w:hAnsi="Consolas" w:cs="Consolas"/>
-        </w:rPr>
-        <w:t>&lt;/section&gt;</w:t>
-      </w:r>
-      <w:r>
-        <w:rPr>
-          <w:rFonts w:ascii="Consolas" w:hAnsi="Consolas" w:cs="Consolas"/>
-        </w:rPr>
-        <w:br/>
-        <w:t xml:space="preserve">    &lt;section&gt;</w:t>
-      </w:r>
-      <w:r>
-        <w:rPr>
-          <w:rFonts w:ascii="Consolas" w:hAnsi="Consolas" w:cs="Consolas"/>
-        </w:rPr>
-        <w:br/>
-        <w:t xml:space="preserve">      &lt;title&gt;Part 1&lt;/title&gt;</w:t>
-      </w:r>
-      <w:r>
-        <w:rPr>
-          <w:rFonts w:ascii="Consolas" w:hAnsi="Consolas" w:cs="Consolas"/>
-        </w:rPr>
-        <w:br/>
-        <w:t xml:space="preserve">      </w:t>
-      </w:r>
-      <w:r>
-        <w:rPr>
-          <w:rFonts w:ascii="Consolas" w:hAnsi="Consolas" w:cs="Consolas"/>
-        </w:rPr>
-        <w:t>&lt;section&gt;</w:t>
-      </w:r>
-      <w:r>
-        <w:rPr>
-          <w:rFonts w:ascii="Consolas" w:hAnsi="Consolas" w:cs="Consolas"/>
-        </w:rPr>
-        <w:br/>
-        <w:t xml:space="preserve">      </w:t>
-      </w:r>
-      <w:r>
-        <w:rPr>
-          <w:rFonts w:ascii="Consolas" w:hAnsi="Consolas" w:cs="Consolas"/>
-        </w:rPr>
-        <w:t xml:space="preserve">  </w:t>
-      </w:r>
-      <w:r>
-        <w:rPr>
-          <w:rFonts w:ascii="Consolas" w:hAnsi="Consolas" w:cs="Consolas"/>
-        </w:rPr>
-        <w:t>&lt;title&gt;Chapter 1, the Boy who Lived&lt;/title&gt;</w:t>
-      </w:r>
-      <w:r>
-        <w:rPr>
-          <w:rFonts w:ascii="Consolas" w:hAnsi="Consolas" w:cs="Consolas"/>
-        </w:rPr>
-        <w:br/>
-        <w:t xml:space="preserve">      </w:t>
-      </w:r>
-      <w:r>
-        <w:rPr>
-          <w:rFonts w:ascii="Consolas" w:hAnsi="Consolas" w:cs="Consolas"/>
-        </w:rPr>
-        <w:t xml:space="preserve">  </w:t>
-      </w:r>
-      <w:r>
-        <w:rPr>
-          <w:rFonts w:ascii="Consolas" w:hAnsi="Consolas" w:cs="Consolas"/>
-        </w:rPr>
-        <w:t>This is chapter 1, paragraph one.</w:t>
-      </w:r>
-      <w:r>
-        <w:rPr>
-          <w:rFonts w:ascii="Consolas" w:hAnsi="Consolas" w:cs="Consolas"/>
-        </w:rPr>
-        <w:br/>
-      </w:r>
-      <w:r>
-        <w:rPr>
-          <w:rFonts w:ascii="Consolas" w:hAnsi="Consolas" w:cs="Consolas"/>
-        </w:rPr>
-        <w:br/>
-        <w:t xml:space="preserve">      </w:t>
-      </w:r>
-      <w:r>
-        <w:rPr>
-          <w:rFonts w:ascii="Consolas" w:hAnsi="Consolas" w:cs="Consolas"/>
-        </w:rPr>
-        <w:t xml:space="preserve">  </w:t>
-      </w:r>
-      <w:r>
-        <w:rPr>
-          <w:rFonts w:ascii="Consolas" w:hAnsi="Consolas" w:cs="Consolas"/>
-        </w:rPr>
-        <w:t xml:space="preserve">This is chapter 1, paragraph two. </w:t>
-      </w:r>
-      <w:r>
-        <w:rPr>
-          <w:rFonts w:ascii="Consolas" w:hAnsi="Consolas" w:cs="Consolas"/>
-        </w:rPr>
-        <w:br/>
-        <w:t xml:space="preserve">    </w:t>
-      </w:r>
-      <w:r>
-        <w:rPr>
-          <w:rFonts w:ascii="Consolas" w:hAnsi="Consolas" w:cs="Consolas"/>
-        </w:rPr>
-        <w:t xml:space="preserve">  </w:t>
-      </w:r>
-      <w:r>
-        <w:rPr>
-          <w:rFonts w:ascii="Consolas" w:hAnsi="Consolas" w:cs="Consolas"/>
-        </w:rPr>
-        <w:t>&lt;/section&gt;</w:t>
-      </w:r>
-      <w:r>
-        <w:rPr>
-          <w:rFonts w:ascii="Consolas" w:hAnsi="Consolas" w:cs="Consolas"/>
-        </w:rPr>
-        <w:br/>
-        <w:t xml:space="preserve">    </w:t>
-      </w:r>
-      <w:r>
-        <w:rPr>
-          <w:rFonts w:ascii="Consolas" w:hAnsi="Consolas" w:cs="Consolas"/>
-        </w:rPr>
-        <w:t xml:space="preserve">  </w:t>
-      </w:r>
-      <w:r>
-        <w:rPr>
-          <w:rFonts w:ascii="Consolas" w:hAnsi="Consolas" w:cs="Consolas"/>
-        </w:rPr>
-        <w:t>&lt;section&gt;</w:t>
-      </w:r>
-      <w:r>
-        <w:rPr>
-          <w:rFonts w:ascii="Consolas" w:hAnsi="Consolas" w:cs="Consolas"/>
-        </w:rPr>
-        <w:br/>
-        <w:t xml:space="preserve">      </w:t>
-      </w:r>
-      <w:r>
-        <w:rPr>
-          <w:rFonts w:ascii="Consolas" w:hAnsi="Consolas" w:cs="Consolas"/>
-        </w:rPr>
-        <w:t xml:space="preserve">  </w:t>
-      </w:r>
-      <w:r>
-        <w:rPr>
-          <w:rFonts w:ascii="Consolas" w:hAnsi="Consolas" w:cs="Consolas"/>
-        </w:rPr>
-        <w:t>&lt;title&gt;Chapter 2, the Vanishing Glass&lt;/title&gt;</w:t>
-      </w:r>
-      <w:r>
-        <w:rPr>
-          <w:rFonts w:ascii="Consolas" w:hAnsi="Consolas" w:cs="Consolas"/>
-        </w:rPr>
-        <w:br/>
-        <w:t xml:space="preserve">      </w:t>
-      </w:r>
-      <w:r>
-        <w:rPr>
-          <w:rFonts w:ascii="Consolas" w:hAnsi="Consolas" w:cs="Consolas"/>
-        </w:rPr>
-        <w:t xml:space="preserve">  </w:t>
-      </w:r>
-      <w:r>
-        <w:rPr>
-          <w:rFonts w:ascii="Consolas" w:hAnsi="Consolas" w:cs="Consolas"/>
-        </w:rPr>
-        <w:t>This is chapter 2, paragraph one.</w:t>
-      </w:r>
-      <w:r>
-        <w:rPr>
-          <w:rFonts w:ascii="Consolas" w:hAnsi="Consolas" w:cs="Consolas"/>
-        </w:rPr>
-        <w:br/>
-      </w:r>
-      <w:r>
-        <w:rPr>
-          <w:rFonts w:ascii="Consolas" w:hAnsi="Consolas" w:cs="Consolas"/>
-        </w:rPr>
-        <w:br/>
-        <w:t xml:space="preserve">      </w:t>
-      </w:r>
-      <w:r>
-        <w:rPr>
-          <w:rFonts w:ascii="Consolas" w:hAnsi="Consolas" w:cs="Consolas"/>
-        </w:rPr>
-        <w:t xml:space="preserve">  </w:t>
-      </w:r>
-      <w:r>
-        <w:rPr>
-          <w:rFonts w:ascii="Consolas" w:hAnsi="Consolas" w:cs="Consolas"/>
-        </w:rPr>
-        <w:t xml:space="preserve">This is chapter 2, paragraph two. </w:t>
-      </w:r>
-      <w:r>
-        <w:rPr>
-          <w:rFonts w:ascii="Consolas" w:hAnsi="Consolas" w:cs="Consolas"/>
-        </w:rPr>
-        <w:br/>
-        <w:t xml:space="preserve">    </w:t>
-      </w:r>
-      <w:r>
-        <w:rPr>
-          <w:rFonts w:ascii="Consolas" w:hAnsi="Consolas" w:cs="Consolas"/>
-        </w:rPr>
-        <w:t xml:space="preserve">  </w:t>
-      </w:r>
-      <w:r>
-        <w:rPr>
-          <w:rFonts w:ascii="Consolas" w:hAnsi="Consolas" w:cs="Consolas"/>
-        </w:rPr>
-        <w:t>&lt;/section&gt;</w:t>
-      </w:r>
-      <w:r>
-        <w:rPr>
-          <w:rFonts w:ascii="Consolas" w:hAnsi="Consolas" w:cs="Consolas"/>
-        </w:rPr>
-        <w:br/>
-        <w:t xml:space="preserve">    &lt;/section&gt;</w:t>
-      </w:r>
-      <w:r>
-        <w:rPr>
-          <w:rFonts w:ascii="Consolas" w:hAnsi="Consolas" w:cs="Consolas"/>
-        </w:rPr>
-        <w:br/>
-        <w:t xml:space="preserve">    &lt;section&gt;</w:t>
-      </w:r>
-      <w:r>
-        <w:rPr>
-          <w:rFonts w:ascii="Consolas" w:hAnsi="Consolas" w:cs="Consolas"/>
-        </w:rPr>
-        <w:br/>
-        <w:t xml:space="preserve">      &lt;title&gt;Part </w:t>
-      </w:r>
-      <w:r>
-        <w:rPr>
-          <w:rFonts w:ascii="Consolas" w:hAnsi="Consolas" w:cs="Consolas"/>
-        </w:rPr>
-        <w:t>2</w:t>
-      </w:r>
-      <w:r>
-        <w:rPr>
-          <w:rFonts w:ascii="Consolas" w:hAnsi="Consolas" w:cs="Consolas"/>
-        </w:rPr>
-        <w:t>&lt;/title&gt;</w:t>
-      </w:r>
-      <w:r>
-        <w:rPr>
-          <w:rFonts w:ascii="Consolas" w:hAnsi="Consolas" w:cs="Consolas"/>
-        </w:rPr>
-        <w:br/>
-        <w:t xml:space="preserve">      ... (chapters for Part 2 go here)</w:t>
-      </w:r>
-      <w:r>
-        <w:rPr>
-          <w:rFonts w:ascii="Consolas" w:hAnsi="Consolas" w:cs="Consolas"/>
-        </w:rPr>
-        <w:br/>
-        <w:t xml:space="preserve">    &lt;/section&gt;</w:t>
-      </w:r>
-      <w:r>
-        <w:rPr>
-          <w:rFonts w:ascii="Consolas" w:hAnsi="Consolas" w:cs="Consolas"/>
-        </w:rPr>
-        <w:br/>
-        <w:t xml:space="preserve">  &lt;/body&gt;</w:t>
-      </w:r>
-      <w:r>
-        <w:rPr>
-          <w:rFonts w:ascii="Consolas" w:hAnsi="Consolas" w:cs="Consolas"/>
-        </w:rPr>
-        <w:br/>
-        <w:t>&lt;/document&gt;</w:t>
-      </w:r>
-    </w:p>
-    <w:p/>
-    <w:p>
-      <w:r>
-        <w:t xml:space="preserve">Now let’s suppose that each chapter were divided into sections called “Divisions.” These divisions are unnamed, so we can use the regular schema to describe them, and contextus will automatically number them for us. Let’s suppose, however, that the preface does not have “Divisions” but only paragraphs. In this case, we’ll define “Divisions” and “Paragraphs” in the schema for the whole document, which will be inherited by </w:t>
+        <w:t xml:space="preserve">“Divisions” and “Paragraphs” in the schema for the whole document, which will be inherited by </w:t>
       </w:r>
       <w:r>
         <w:rPr>
@@ -5111,574 +5407,574 @@
           <w:rFonts w:ascii="Consolas" w:hAnsi="Consolas" w:cs="Consolas"/>
         </w:rPr>
         <w:br/>
+        <w:t xml:space="preserve">  &lt;body&gt;</w:t>
+      </w:r>
+      <w:r>
+        <w:rPr>
+          <w:rFonts w:ascii="Consolas" w:hAnsi="Consolas" w:cs="Consolas"/>
+        </w:rPr>
+        <w:br/>
+        <w:t xml:space="preserve">    </w:t>
+      </w:r>
+      <w:r>
+        <w:rPr>
+          <w:rFonts w:ascii="Consolas" w:hAnsi="Consolas" w:cs="Consolas"/>
+        </w:rPr>
+        <w:t>&lt;section&gt;</w:t>
+      </w:r>
+      <w:r>
+        <w:rPr>
+          <w:rFonts w:ascii="Consolas" w:hAnsi="Consolas" w:cs="Consolas"/>
+        </w:rPr>
+        <w:br/>
+        <w:t xml:space="preserve">      &lt;title&gt;Preface&lt;/title&gt;</w:t>
+      </w:r>
+      <w:r>
+        <w:rPr>
+          <w:rFonts w:ascii="Consolas" w:hAnsi="Consolas" w:cs="Consolas"/>
+        </w:rPr>
+        <w:br/>
+        <w:t xml:space="preserve">      &lt;schema&gt;</w:t>
+      </w:r>
+      <w:r>
+        <w:rPr>
+          <w:rFonts w:ascii="Consolas" w:hAnsi="Consolas" w:cs="Consolas"/>
+        </w:rPr>
+        <w:br/>
+        <w:t xml:space="preserve">        &lt;level&gt;Paragraph&lt;/level&gt;</w:t>
+      </w:r>
+      <w:r>
+        <w:rPr>
+          <w:rFonts w:ascii="Consolas" w:hAnsi="Consolas" w:cs="Consolas"/>
+        </w:rPr>
+        <w:br/>
+        <w:t xml:space="preserve">      &lt;/schema&gt;</w:t>
+      </w:r>
+      <w:r>
+        <w:rPr>
+          <w:rFonts w:ascii="Consolas" w:hAnsi="Consolas" w:cs="Consolas"/>
+        </w:rPr>
+        <w:br/>
+        <w:t xml:space="preserve">      </w:t>
+      </w:r>
+      <w:r>
+        <w:rPr>
+          <w:rFonts w:ascii="Consolas" w:hAnsi="Consolas" w:cs="Consolas"/>
+        </w:rPr>
+        <w:t xml:space="preserve">This is </w:t>
+      </w:r>
+      <w:r>
+        <w:rPr>
+          <w:rFonts w:ascii="Consolas" w:hAnsi="Consolas" w:cs="Consolas"/>
+        </w:rPr>
+        <w:t xml:space="preserve">preface, </w:t>
+      </w:r>
+      <w:r>
+        <w:rPr>
+          <w:rFonts w:ascii="Consolas" w:hAnsi="Consolas" w:cs="Consolas"/>
+        </w:rPr>
+        <w:t>paragraph one</w:t>
+      </w:r>
+      <w:r>
+        <w:rPr>
+          <w:rFonts w:ascii="Consolas" w:hAnsi="Consolas" w:cs="Consolas"/>
+        </w:rPr>
+        <w:t>.</w:t>
+      </w:r>
+      <w:r>
+        <w:rPr>
+          <w:rFonts w:ascii="Consolas" w:hAnsi="Consolas" w:cs="Consolas"/>
+        </w:rPr>
+        <w:br/>
+      </w:r>
+      <w:r>
+        <w:rPr>
+          <w:rFonts w:ascii="Consolas" w:hAnsi="Consolas" w:cs="Consolas"/>
+        </w:rPr>
+        <w:br/>
+        <w:t xml:space="preserve">    </w:t>
+      </w:r>
+      <w:r>
+        <w:rPr>
+          <w:rFonts w:ascii="Consolas" w:hAnsi="Consolas" w:cs="Consolas"/>
+        </w:rPr>
+        <w:t xml:space="preserve">  </w:t>
+      </w:r>
+      <w:r>
+        <w:rPr>
+          <w:rFonts w:ascii="Consolas" w:hAnsi="Consolas" w:cs="Consolas"/>
+        </w:rPr>
+        <w:t>This is</w:t>
+      </w:r>
+      <w:r>
+        <w:rPr>
+          <w:rFonts w:ascii="Consolas" w:hAnsi="Consolas" w:cs="Consolas"/>
+        </w:rPr>
+        <w:t xml:space="preserve"> preface,</w:t>
+      </w:r>
+      <w:r>
+        <w:rPr>
+          <w:rFonts w:ascii="Consolas" w:hAnsi="Consolas" w:cs="Consolas"/>
+        </w:rPr>
+        <w:t xml:space="preserve"> paragraph two. </w:t>
+      </w:r>
+      <w:r>
+        <w:rPr>
+          <w:rFonts w:ascii="Consolas" w:hAnsi="Consolas" w:cs="Consolas"/>
+        </w:rPr>
+        <w:br/>
+        <w:t xml:space="preserve">    </w:t>
+      </w:r>
+      <w:r>
+        <w:rPr>
+          <w:rFonts w:ascii="Consolas" w:hAnsi="Consolas" w:cs="Consolas"/>
+        </w:rPr>
+        <w:t>&lt;/section&gt;</w:t>
+      </w:r>
+      <w:r>
+        <w:rPr>
+          <w:rFonts w:ascii="Consolas" w:hAnsi="Consolas" w:cs="Consolas"/>
+        </w:rPr>
+        <w:br/>
+        <w:t xml:space="preserve">    &lt;section&gt;</w:t>
+      </w:r>
+      <w:r>
+        <w:rPr>
+          <w:rFonts w:ascii="Consolas" w:hAnsi="Consolas" w:cs="Consolas"/>
+        </w:rPr>
+        <w:br/>
+        <w:t xml:space="preserve">      &lt;title&gt;Part 1&lt;/title&gt;</w:t>
+      </w:r>
+      <w:r>
+        <w:rPr>
+          <w:rFonts w:ascii="Consolas" w:hAnsi="Consolas" w:cs="Consolas"/>
+        </w:rPr>
+        <w:br/>
+        <w:t xml:space="preserve">      </w:t>
+      </w:r>
+      <w:r>
+        <w:rPr>
+          <w:rFonts w:ascii="Consolas" w:hAnsi="Consolas" w:cs="Consolas"/>
+        </w:rPr>
+        <w:t>&lt;section&gt;</w:t>
+      </w:r>
+      <w:r>
+        <w:rPr>
+          <w:rFonts w:ascii="Consolas" w:hAnsi="Consolas" w:cs="Consolas"/>
+        </w:rPr>
+        <w:br/>
+        <w:t xml:space="preserve">      </w:t>
+      </w:r>
+      <w:r>
+        <w:rPr>
+          <w:rFonts w:ascii="Consolas" w:hAnsi="Consolas" w:cs="Consolas"/>
+        </w:rPr>
+        <w:t xml:space="preserve">  </w:t>
+      </w:r>
+      <w:r>
+        <w:rPr>
+          <w:rFonts w:ascii="Consolas" w:hAnsi="Consolas" w:cs="Consolas"/>
+        </w:rPr>
+        <w:t>&lt;title&gt;Chapter 1, the Boy who Lived&lt;/title&gt;</w:t>
+      </w:r>
+      <w:r>
+        <w:rPr>
+          <w:rFonts w:ascii="Consolas" w:hAnsi="Consolas" w:cs="Consolas"/>
+        </w:rPr>
+        <w:br/>
+        <w:t xml:space="preserve">        &lt;section level=“Division”&gt;</w:t>
+      </w:r>
+      <w:r>
+        <w:rPr>
+          <w:rFonts w:ascii="Consolas" w:hAnsi="Consolas" w:cs="Consolas"/>
+        </w:rPr>
+        <w:br/>
+        <w:t xml:space="preserve">      </w:t>
+      </w:r>
+      <w:r>
+        <w:rPr>
+          <w:rFonts w:ascii="Consolas" w:hAnsi="Consolas" w:cs="Consolas"/>
+        </w:rPr>
+        <w:t xml:space="preserve">    </w:t>
+      </w:r>
+      <w:r>
+        <w:rPr>
+          <w:rFonts w:ascii="Consolas" w:hAnsi="Consolas" w:cs="Consolas"/>
+        </w:rPr>
+        <w:t xml:space="preserve">This is chapter 1, </w:t>
+      </w:r>
+      <w:r>
+        <w:rPr>
+          <w:rFonts w:ascii="Consolas" w:hAnsi="Consolas" w:cs="Consolas"/>
+        </w:rPr>
+        <w:t xml:space="preserve">division 1, </w:t>
+      </w:r>
+      <w:r>
+        <w:rPr>
+          <w:rFonts w:ascii="Consolas" w:hAnsi="Consolas" w:cs="Consolas"/>
+        </w:rPr>
+        <w:t>paragraph one.</w:t>
+      </w:r>
+      <w:r>
+        <w:rPr>
+          <w:rFonts w:ascii="Consolas" w:hAnsi="Consolas" w:cs="Consolas"/>
+        </w:rPr>
+        <w:br/>
+      </w:r>
+      <w:r>
+        <w:rPr>
+          <w:rFonts w:ascii="Consolas" w:hAnsi="Consolas" w:cs="Consolas"/>
+        </w:rPr>
+        <w:br/>
+        <w:t xml:space="preserve">      </w:t>
+      </w:r>
+      <w:r>
+        <w:rPr>
+          <w:rFonts w:ascii="Consolas" w:hAnsi="Consolas" w:cs="Consolas"/>
+        </w:rPr>
+        <w:t xml:space="preserve">    </w:t>
+      </w:r>
+      <w:r>
+        <w:rPr>
+          <w:rFonts w:ascii="Consolas" w:hAnsi="Consolas" w:cs="Consolas"/>
+        </w:rPr>
+        <w:t xml:space="preserve">This is chapter 1, </w:t>
+      </w:r>
+      <w:r>
+        <w:rPr>
+          <w:rFonts w:ascii="Consolas" w:hAnsi="Consolas" w:cs="Consolas"/>
+        </w:rPr>
+        <w:t xml:space="preserve">division 1, </w:t>
+      </w:r>
+      <w:r>
+        <w:rPr>
+          <w:rFonts w:ascii="Consolas" w:hAnsi="Consolas" w:cs="Consolas"/>
+        </w:rPr>
+        <w:t>paragraph two</w:t>
+      </w:r>
+      <w:r>
+        <w:rPr>
+          <w:rFonts w:ascii="Consolas" w:hAnsi="Consolas" w:cs="Consolas"/>
+        </w:rPr>
+        <w:t>.</w:t>
+      </w:r>
+      <w:r>
+        <w:rPr>
+          <w:rFonts w:ascii="Consolas" w:hAnsi="Consolas" w:cs="Consolas"/>
+        </w:rPr>
+        <w:br/>
+        <w:t xml:space="preserve">        &lt;/section&gt;</w:t>
+      </w:r>
+      <w:r>
+        <w:rPr>
+          <w:rFonts w:ascii="Consolas" w:hAnsi="Consolas" w:cs="Consolas"/>
+        </w:rPr>
+        <w:br/>
+        <w:t xml:space="preserve">        &lt;section level=“Division”&gt;</w:t>
+      </w:r>
+      <w:r>
+        <w:rPr>
+          <w:rFonts w:ascii="Consolas" w:hAnsi="Consolas" w:cs="Consolas"/>
+        </w:rPr>
+        <w:br/>
+        <w:t xml:space="preserve">      </w:t>
+      </w:r>
+      <w:r>
+        <w:rPr>
+          <w:rFonts w:ascii="Consolas" w:hAnsi="Consolas" w:cs="Consolas"/>
+        </w:rPr>
+        <w:t xml:space="preserve">    </w:t>
+      </w:r>
+      <w:r>
+        <w:rPr>
+          <w:rFonts w:ascii="Consolas" w:hAnsi="Consolas" w:cs="Consolas"/>
+        </w:rPr>
+        <w:t xml:space="preserve">This is chapter 1, </w:t>
+      </w:r>
+      <w:r>
+        <w:rPr>
+          <w:rFonts w:ascii="Consolas" w:hAnsi="Consolas" w:cs="Consolas"/>
+        </w:rPr>
+        <w:t xml:space="preserve">division 2, </w:t>
+      </w:r>
+      <w:r>
+        <w:rPr>
+          <w:rFonts w:ascii="Consolas" w:hAnsi="Consolas" w:cs="Consolas"/>
+        </w:rPr>
+        <w:t>paragraph one.</w:t>
+      </w:r>
+      <w:r>
+        <w:rPr>
+          <w:rFonts w:ascii="Consolas" w:hAnsi="Consolas" w:cs="Consolas"/>
+        </w:rPr>
+        <w:br/>
+      </w:r>
+      <w:r>
+        <w:rPr>
+          <w:rFonts w:ascii="Consolas" w:hAnsi="Consolas" w:cs="Consolas"/>
+        </w:rPr>
+        <w:br/>
+        <w:t xml:space="preserve">      </w:t>
+      </w:r>
+      <w:r>
+        <w:rPr>
+          <w:rFonts w:ascii="Consolas" w:hAnsi="Consolas" w:cs="Consolas"/>
+        </w:rPr>
+        <w:t xml:space="preserve">    </w:t>
+      </w:r>
+      <w:r>
+        <w:rPr>
+          <w:rFonts w:ascii="Consolas" w:hAnsi="Consolas" w:cs="Consolas"/>
+        </w:rPr>
+        <w:t xml:space="preserve">This is chapter 1, </w:t>
+      </w:r>
+      <w:r>
+        <w:rPr>
+          <w:rFonts w:ascii="Consolas" w:hAnsi="Consolas" w:cs="Consolas"/>
+        </w:rPr>
+        <w:t xml:space="preserve">division 2, </w:t>
+      </w:r>
+      <w:r>
+        <w:rPr>
+          <w:rFonts w:ascii="Consolas" w:hAnsi="Consolas" w:cs="Consolas"/>
+        </w:rPr>
+        <w:t>paragraph two</w:t>
+      </w:r>
+      <w:r>
+        <w:rPr>
+          <w:rFonts w:ascii="Consolas" w:hAnsi="Consolas" w:cs="Consolas"/>
+        </w:rPr>
+        <w:t>.</w:t>
+      </w:r>
+      <w:r>
+        <w:rPr>
+          <w:rFonts w:ascii="Consolas" w:hAnsi="Consolas" w:cs="Consolas"/>
+        </w:rPr>
+        <w:br/>
+        <w:t xml:space="preserve">        &lt;/section&gt;</w:t>
+      </w:r>
+      <w:r>
+        <w:rPr>
+          <w:rFonts w:ascii="Consolas" w:hAnsi="Consolas" w:cs="Consolas"/>
+        </w:rPr>
+        <w:br/>
+        <w:t xml:space="preserve">    </w:t>
+      </w:r>
+      <w:r>
+        <w:rPr>
+          <w:rFonts w:ascii="Consolas" w:hAnsi="Consolas" w:cs="Consolas"/>
+        </w:rPr>
+        <w:t xml:space="preserve">  </w:t>
+      </w:r>
+      <w:r>
+        <w:rPr>
+          <w:rFonts w:ascii="Consolas" w:hAnsi="Consolas" w:cs="Consolas"/>
+        </w:rPr>
+        <w:t>&lt;/section&gt;</w:t>
+      </w:r>
+      <w:r>
+        <w:rPr>
+          <w:rFonts w:ascii="Consolas" w:hAnsi="Consolas" w:cs="Consolas"/>
+        </w:rPr>
+        <w:br/>
+        <w:t xml:space="preserve">    </w:t>
+      </w:r>
+      <w:r>
+        <w:rPr>
+          <w:rFonts w:ascii="Consolas" w:hAnsi="Consolas" w:cs="Consolas"/>
+        </w:rPr>
+        <w:t xml:space="preserve">  </w:t>
+      </w:r>
+      <w:r>
+        <w:rPr>
+          <w:rFonts w:ascii="Consolas" w:hAnsi="Consolas" w:cs="Consolas"/>
+        </w:rPr>
+        <w:t>&lt;section&gt;</w:t>
+      </w:r>
+      <w:r>
+        <w:rPr>
+          <w:rFonts w:ascii="Consolas" w:hAnsi="Consolas" w:cs="Consolas"/>
+        </w:rPr>
+        <w:br/>
+        <w:t xml:space="preserve">      </w:t>
+      </w:r>
+      <w:r>
+        <w:rPr>
+          <w:rFonts w:ascii="Consolas" w:hAnsi="Consolas" w:cs="Consolas"/>
+        </w:rPr>
+        <w:t xml:space="preserve">  </w:t>
+      </w:r>
+      <w:r>
+        <w:rPr>
+          <w:rFonts w:ascii="Consolas" w:hAnsi="Consolas" w:cs="Consolas"/>
+        </w:rPr>
+        <w:t>&lt;title&gt;Chapter 2, the Vanishing Glass&lt;/title&gt;</w:t>
+      </w:r>
+      <w:r>
+        <w:rPr>
+          <w:rFonts w:ascii="Consolas" w:hAnsi="Consolas" w:cs="Consolas"/>
+        </w:rPr>
+        <w:br/>
+        <w:t xml:space="preserve">      </w:t>
+      </w:r>
+      <w:r>
+        <w:rPr>
+          <w:rFonts w:ascii="Consolas" w:hAnsi="Consolas" w:cs="Consolas"/>
+        </w:rPr>
+        <w:t xml:space="preserve">  </w:t>
+      </w:r>
+      <w:r>
+        <w:rPr>
+          <w:rFonts w:ascii="Consolas" w:hAnsi="Consolas" w:cs="Consolas"/>
+        </w:rPr>
+        <w:t>&lt;section level=“Division”&gt;</w:t>
+      </w:r>
+      <w:r>
+        <w:rPr>
+          <w:rFonts w:ascii="Consolas" w:hAnsi="Consolas" w:cs="Consolas"/>
+        </w:rPr>
+        <w:br/>
+        <w:t xml:space="preserve">          This is chapter </w:t>
+      </w:r>
+      <w:r>
+        <w:rPr>
+          <w:rFonts w:ascii="Consolas" w:hAnsi="Consolas" w:cs="Consolas"/>
+        </w:rPr>
+        <w:t>2</w:t>
+      </w:r>
+      <w:r>
+        <w:rPr>
+          <w:rFonts w:ascii="Consolas" w:hAnsi="Consolas" w:cs="Consolas"/>
+        </w:rPr>
+        <w:t>, division 1, paragraph one.</w:t>
+      </w:r>
+      <w:r>
+        <w:rPr>
+          <w:rFonts w:ascii="Consolas" w:hAnsi="Consolas" w:cs="Consolas"/>
+        </w:rPr>
+        <w:br/>
+      </w:r>
+      <w:r>
+        <w:rPr>
+          <w:rFonts w:ascii="Consolas" w:hAnsi="Consolas" w:cs="Consolas"/>
+        </w:rPr>
+        <w:br/>
+        <w:t xml:space="preserve">          This is chapter </w:t>
+      </w:r>
+      <w:r>
+        <w:rPr>
+          <w:rFonts w:ascii="Consolas" w:hAnsi="Consolas" w:cs="Consolas"/>
+        </w:rPr>
+        <w:t>2</w:t>
+      </w:r>
+      <w:r>
+        <w:rPr>
+          <w:rFonts w:ascii="Consolas" w:hAnsi="Consolas" w:cs="Consolas"/>
+        </w:rPr>
+        <w:t>, division 1, paragraph two.</w:t>
+      </w:r>
+      <w:r>
+        <w:rPr>
+          <w:rFonts w:ascii="Consolas" w:hAnsi="Consolas" w:cs="Consolas"/>
+        </w:rPr>
+        <w:br/>
+        <w:t xml:space="preserve">        &lt;/section&gt;</w:t>
+      </w:r>
+      <w:r>
+        <w:rPr>
+          <w:rFonts w:ascii="Consolas" w:hAnsi="Consolas" w:cs="Consolas"/>
+        </w:rPr>
+        <w:br/>
+        <w:t xml:space="preserve">        &lt;section level=“Division”&gt;</w:t>
+      </w:r>
+      <w:r>
+        <w:rPr>
+          <w:rFonts w:ascii="Consolas" w:hAnsi="Consolas" w:cs="Consolas"/>
+        </w:rPr>
+        <w:br/>
+        <w:t xml:space="preserve">          This is chapter </w:t>
+      </w:r>
+      <w:r>
+        <w:rPr>
+          <w:rFonts w:ascii="Consolas" w:hAnsi="Consolas" w:cs="Consolas"/>
+        </w:rPr>
+        <w:t>2</w:t>
+      </w:r>
+      <w:r>
+        <w:rPr>
+          <w:rFonts w:ascii="Consolas" w:hAnsi="Consolas" w:cs="Consolas"/>
+        </w:rPr>
+        <w:t>, division 2, paragraph one.</w:t>
+      </w:r>
+      <w:r>
+        <w:rPr>
+          <w:rFonts w:ascii="Consolas" w:hAnsi="Consolas" w:cs="Consolas"/>
+        </w:rPr>
+        <w:br/>
+      </w:r>
+      <w:r>
+        <w:rPr>
+          <w:rFonts w:ascii="Consolas" w:hAnsi="Consolas" w:cs="Consolas"/>
+        </w:rPr>
+        <w:br/>
+        <w:t xml:space="preserve">          This is chapter </w:t>
+      </w:r>
+      <w:r>
+        <w:rPr>
+          <w:rFonts w:ascii="Consolas" w:hAnsi="Consolas" w:cs="Consolas"/>
+        </w:rPr>
+        <w:t>2</w:t>
+      </w:r>
+      <w:r>
+        <w:rPr>
+          <w:rFonts w:ascii="Consolas" w:hAnsi="Consolas" w:cs="Consolas"/>
+        </w:rPr>
+        <w:t>, division 2, paragraph two.</w:t>
+      </w:r>
+      <w:r>
+        <w:rPr>
+          <w:rFonts w:ascii="Consolas" w:hAnsi="Consolas" w:cs="Consolas"/>
+        </w:rPr>
+        <w:br/>
+        <w:t xml:space="preserve">        &lt;/section&gt; </w:t>
+      </w:r>
+      <w:r>
+        <w:rPr>
+          <w:rFonts w:ascii="Consolas" w:hAnsi="Consolas" w:cs="Consolas"/>
+        </w:rPr>
+        <w:br/>
+        <w:t xml:space="preserve">    </w:t>
+      </w:r>
+      <w:r>
+        <w:rPr>
+          <w:rFonts w:ascii="Consolas" w:hAnsi="Consolas" w:cs="Consolas"/>
+        </w:rPr>
+        <w:t xml:space="preserve">  </w:t>
+      </w:r>
+      <w:r>
+        <w:rPr>
+          <w:rFonts w:ascii="Consolas" w:hAnsi="Consolas" w:cs="Consolas"/>
+        </w:rPr>
+        <w:t>&lt;/section&gt;</w:t>
+      </w:r>
+      <w:r>
+        <w:rPr>
+          <w:rFonts w:ascii="Consolas" w:hAnsi="Consolas" w:cs="Consolas"/>
+        </w:rPr>
+        <w:br/>
+        <w:t xml:space="preserve">    &lt;/section&gt;</w:t>
+      </w:r>
+      <w:r>
+        <w:rPr>
+          <w:rFonts w:ascii="Consolas" w:hAnsi="Consolas" w:cs="Consolas"/>
+        </w:rPr>
+        <w:br/>
       </w:r>
       <w:r>
         <w:rPr>
           <w:rFonts w:ascii="Consolas" w:hAnsi="Consolas" w:cs="Consolas"/>
         </w:rPr>
         <w:lastRenderedPageBreak/>
-        <w:t xml:space="preserve">  &lt;body&gt;</w:t>
-      </w:r>
-      <w:r>
-        <w:rPr>
-          <w:rFonts w:ascii="Consolas" w:hAnsi="Consolas" w:cs="Consolas"/>
-        </w:rPr>
-        <w:br/>
-        <w:t xml:space="preserve">    </w:t>
-      </w:r>
-      <w:r>
-        <w:rPr>
-          <w:rFonts w:ascii="Consolas" w:hAnsi="Consolas" w:cs="Consolas"/>
-        </w:rPr>
-        <w:t>&lt;section&gt;</w:t>
-      </w:r>
-      <w:r>
-        <w:rPr>
-          <w:rFonts w:ascii="Consolas" w:hAnsi="Consolas" w:cs="Consolas"/>
-        </w:rPr>
-        <w:br/>
-        <w:t xml:space="preserve">      &lt;title&gt;Preface&lt;/title&gt;</w:t>
-      </w:r>
-      <w:r>
-        <w:rPr>
-          <w:rFonts w:ascii="Consolas" w:hAnsi="Consolas" w:cs="Consolas"/>
-        </w:rPr>
-        <w:br/>
-        <w:t xml:space="preserve">      &lt;schema&gt;</w:t>
-      </w:r>
-      <w:r>
-        <w:rPr>
-          <w:rFonts w:ascii="Consolas" w:hAnsi="Consolas" w:cs="Consolas"/>
-        </w:rPr>
-        <w:br/>
-        <w:t xml:space="preserve">        &lt;level&gt;Paragraph&lt;/level&gt;</w:t>
-      </w:r>
-      <w:r>
-        <w:rPr>
-          <w:rFonts w:ascii="Consolas" w:hAnsi="Consolas" w:cs="Consolas"/>
-        </w:rPr>
-        <w:br/>
-        <w:t xml:space="preserve">      &lt;/schema&gt;</w:t>
-      </w:r>
-      <w:r>
-        <w:rPr>
-          <w:rFonts w:ascii="Consolas" w:hAnsi="Consolas" w:cs="Consolas"/>
-        </w:rPr>
-        <w:br/>
-        <w:t xml:space="preserve">      </w:t>
-      </w:r>
-      <w:r>
-        <w:rPr>
-          <w:rFonts w:ascii="Consolas" w:hAnsi="Consolas" w:cs="Consolas"/>
-        </w:rPr>
-        <w:t xml:space="preserve">This is </w:t>
-      </w:r>
-      <w:r>
-        <w:rPr>
-          <w:rFonts w:ascii="Consolas" w:hAnsi="Consolas" w:cs="Consolas"/>
-        </w:rPr>
-        <w:t xml:space="preserve">preface, </w:t>
-      </w:r>
-      <w:r>
-        <w:rPr>
-          <w:rFonts w:ascii="Consolas" w:hAnsi="Consolas" w:cs="Consolas"/>
-        </w:rPr>
-        <w:t>paragraph one</w:t>
-      </w:r>
-      <w:r>
-        <w:rPr>
-          <w:rFonts w:ascii="Consolas" w:hAnsi="Consolas" w:cs="Consolas"/>
-        </w:rPr>
-        <w:t>.</w:t>
-      </w:r>
-      <w:r>
-        <w:rPr>
-          <w:rFonts w:ascii="Consolas" w:hAnsi="Consolas" w:cs="Consolas"/>
-        </w:rPr>
-        <w:br/>
-      </w:r>
-      <w:r>
-        <w:rPr>
-          <w:rFonts w:ascii="Consolas" w:hAnsi="Consolas" w:cs="Consolas"/>
-        </w:rPr>
-        <w:br/>
-        <w:t xml:space="preserve">    </w:t>
-      </w:r>
-      <w:r>
-        <w:rPr>
-          <w:rFonts w:ascii="Consolas" w:hAnsi="Consolas" w:cs="Consolas"/>
-        </w:rPr>
-        <w:t xml:space="preserve">  </w:t>
-      </w:r>
-      <w:r>
-        <w:rPr>
-          <w:rFonts w:ascii="Consolas" w:hAnsi="Consolas" w:cs="Consolas"/>
-        </w:rPr>
-        <w:t>This is</w:t>
-      </w:r>
-      <w:r>
-        <w:rPr>
-          <w:rFonts w:ascii="Consolas" w:hAnsi="Consolas" w:cs="Consolas"/>
-        </w:rPr>
-        <w:t xml:space="preserve"> preface,</w:t>
-      </w:r>
-      <w:r>
-        <w:rPr>
-          <w:rFonts w:ascii="Consolas" w:hAnsi="Consolas" w:cs="Consolas"/>
-        </w:rPr>
-        <w:t xml:space="preserve"> paragraph two. </w:t>
-      </w:r>
-      <w:r>
-        <w:rPr>
-          <w:rFonts w:ascii="Consolas" w:hAnsi="Consolas" w:cs="Consolas"/>
-        </w:rPr>
-        <w:br/>
-        <w:t xml:space="preserve">    </w:t>
-      </w:r>
-      <w:r>
-        <w:rPr>
-          <w:rFonts w:ascii="Consolas" w:hAnsi="Consolas" w:cs="Consolas"/>
-        </w:rPr>
-        <w:t>&lt;/section&gt;</w:t>
-      </w:r>
-      <w:r>
-        <w:rPr>
-          <w:rFonts w:ascii="Consolas" w:hAnsi="Consolas" w:cs="Consolas"/>
-        </w:rPr>
-        <w:br/>
-        <w:t xml:space="preserve">    &lt;section&gt;</w:t>
-      </w:r>
-      <w:r>
-        <w:rPr>
-          <w:rFonts w:ascii="Consolas" w:hAnsi="Consolas" w:cs="Consolas"/>
-        </w:rPr>
-        <w:br/>
-        <w:t xml:space="preserve">      &lt;title&gt;Part 1&lt;/title&gt;</w:t>
-      </w:r>
-      <w:r>
-        <w:rPr>
-          <w:rFonts w:ascii="Consolas" w:hAnsi="Consolas" w:cs="Consolas"/>
-        </w:rPr>
-        <w:br/>
-        <w:t xml:space="preserve">      </w:t>
-      </w:r>
-      <w:r>
-        <w:rPr>
-          <w:rFonts w:ascii="Consolas" w:hAnsi="Consolas" w:cs="Consolas"/>
-        </w:rPr>
-        <w:t>&lt;section&gt;</w:t>
-      </w:r>
-      <w:r>
-        <w:rPr>
-          <w:rFonts w:ascii="Consolas" w:hAnsi="Consolas" w:cs="Consolas"/>
-        </w:rPr>
-        <w:br/>
-        <w:t xml:space="preserve">      </w:t>
-      </w:r>
-      <w:r>
-        <w:rPr>
-          <w:rFonts w:ascii="Consolas" w:hAnsi="Consolas" w:cs="Consolas"/>
-        </w:rPr>
-        <w:t xml:space="preserve">  </w:t>
-      </w:r>
-      <w:r>
-        <w:rPr>
-          <w:rFonts w:ascii="Consolas" w:hAnsi="Consolas" w:cs="Consolas"/>
-        </w:rPr>
-        <w:t>&lt;title&gt;Chapter 1, the Boy who Lived&lt;/title&gt;</w:t>
-      </w:r>
-      <w:r>
-        <w:rPr>
-          <w:rFonts w:ascii="Consolas" w:hAnsi="Consolas" w:cs="Consolas"/>
-        </w:rPr>
-        <w:br/>
-        <w:t xml:space="preserve">        &lt;section level=“Division”&gt;</w:t>
-      </w:r>
-      <w:r>
-        <w:rPr>
-          <w:rFonts w:ascii="Consolas" w:hAnsi="Consolas" w:cs="Consolas"/>
-        </w:rPr>
-        <w:br/>
-        <w:t xml:space="preserve">      </w:t>
-      </w:r>
-      <w:r>
-        <w:rPr>
-          <w:rFonts w:ascii="Consolas" w:hAnsi="Consolas" w:cs="Consolas"/>
-        </w:rPr>
-        <w:t xml:space="preserve">    </w:t>
-      </w:r>
-      <w:r>
-        <w:rPr>
-          <w:rFonts w:ascii="Consolas" w:hAnsi="Consolas" w:cs="Consolas"/>
-        </w:rPr>
-        <w:t xml:space="preserve">This is chapter 1, </w:t>
-      </w:r>
-      <w:r>
-        <w:rPr>
-          <w:rFonts w:ascii="Consolas" w:hAnsi="Consolas" w:cs="Consolas"/>
-        </w:rPr>
-        <w:t xml:space="preserve">division 1, </w:t>
-      </w:r>
-      <w:r>
-        <w:rPr>
-          <w:rFonts w:ascii="Consolas" w:hAnsi="Consolas" w:cs="Consolas"/>
-        </w:rPr>
-        <w:t>paragraph one.</w:t>
-      </w:r>
-      <w:r>
-        <w:rPr>
-          <w:rFonts w:ascii="Consolas" w:hAnsi="Consolas" w:cs="Consolas"/>
-        </w:rPr>
-        <w:br/>
-      </w:r>
-      <w:r>
-        <w:rPr>
-          <w:rFonts w:ascii="Consolas" w:hAnsi="Consolas" w:cs="Consolas"/>
-        </w:rPr>
-        <w:br/>
-        <w:t xml:space="preserve">      </w:t>
-      </w:r>
-      <w:r>
-        <w:rPr>
-          <w:rFonts w:ascii="Consolas" w:hAnsi="Consolas" w:cs="Consolas"/>
-        </w:rPr>
-        <w:t xml:space="preserve">    </w:t>
-      </w:r>
-      <w:r>
-        <w:rPr>
-          <w:rFonts w:ascii="Consolas" w:hAnsi="Consolas" w:cs="Consolas"/>
-        </w:rPr>
-        <w:t xml:space="preserve">This is chapter 1, </w:t>
-      </w:r>
-      <w:r>
-        <w:rPr>
-          <w:rFonts w:ascii="Consolas" w:hAnsi="Consolas" w:cs="Consolas"/>
-        </w:rPr>
-        <w:t xml:space="preserve">division 1, </w:t>
-      </w:r>
-      <w:r>
-        <w:rPr>
-          <w:rFonts w:ascii="Consolas" w:hAnsi="Consolas" w:cs="Consolas"/>
-        </w:rPr>
-        <w:t>paragraph two</w:t>
-      </w:r>
-      <w:r>
-        <w:rPr>
-          <w:rFonts w:ascii="Consolas" w:hAnsi="Consolas" w:cs="Consolas"/>
-        </w:rPr>
-        <w:t>.</w:t>
-      </w:r>
-      <w:r>
-        <w:rPr>
-          <w:rFonts w:ascii="Consolas" w:hAnsi="Consolas" w:cs="Consolas"/>
-        </w:rPr>
-        <w:br/>
-        <w:t xml:space="preserve">        &lt;/section&gt;</w:t>
-      </w:r>
-      <w:r>
-        <w:rPr>
-          <w:rFonts w:ascii="Consolas" w:hAnsi="Consolas" w:cs="Consolas"/>
-        </w:rPr>
-        <w:br/>
-        <w:t xml:space="preserve">        &lt;section level=“Division”&gt;</w:t>
-      </w:r>
-      <w:r>
-        <w:rPr>
-          <w:rFonts w:ascii="Consolas" w:hAnsi="Consolas" w:cs="Consolas"/>
-        </w:rPr>
-        <w:br/>
-        <w:t xml:space="preserve">      </w:t>
-      </w:r>
-      <w:r>
-        <w:rPr>
-          <w:rFonts w:ascii="Consolas" w:hAnsi="Consolas" w:cs="Consolas"/>
-        </w:rPr>
-        <w:t xml:space="preserve">    </w:t>
-      </w:r>
-      <w:r>
-        <w:rPr>
-          <w:rFonts w:ascii="Consolas" w:hAnsi="Consolas" w:cs="Consolas"/>
-        </w:rPr>
-        <w:t xml:space="preserve">This is chapter 1, </w:t>
-      </w:r>
-      <w:r>
-        <w:rPr>
-          <w:rFonts w:ascii="Consolas" w:hAnsi="Consolas" w:cs="Consolas"/>
-        </w:rPr>
-        <w:t xml:space="preserve">division 2, </w:t>
-      </w:r>
-      <w:r>
-        <w:rPr>
-          <w:rFonts w:ascii="Consolas" w:hAnsi="Consolas" w:cs="Consolas"/>
-        </w:rPr>
-        <w:t>paragraph one.</w:t>
-      </w:r>
-      <w:r>
-        <w:rPr>
-          <w:rFonts w:ascii="Consolas" w:hAnsi="Consolas" w:cs="Consolas"/>
-        </w:rPr>
-        <w:br/>
-      </w:r>
-      <w:r>
-        <w:rPr>
-          <w:rFonts w:ascii="Consolas" w:hAnsi="Consolas" w:cs="Consolas"/>
-        </w:rPr>
-        <w:br/>
-        <w:t xml:space="preserve">      </w:t>
-      </w:r>
-      <w:r>
-        <w:rPr>
-          <w:rFonts w:ascii="Consolas" w:hAnsi="Consolas" w:cs="Consolas"/>
-        </w:rPr>
-        <w:t xml:space="preserve">    </w:t>
-      </w:r>
-      <w:r>
-        <w:rPr>
-          <w:rFonts w:ascii="Consolas" w:hAnsi="Consolas" w:cs="Consolas"/>
-        </w:rPr>
-        <w:t xml:space="preserve">This is chapter 1, </w:t>
-      </w:r>
-      <w:r>
-        <w:rPr>
-          <w:rFonts w:ascii="Consolas" w:hAnsi="Consolas" w:cs="Consolas"/>
-        </w:rPr>
-        <w:t xml:space="preserve">division 2, </w:t>
-      </w:r>
-      <w:r>
-        <w:rPr>
-          <w:rFonts w:ascii="Consolas" w:hAnsi="Consolas" w:cs="Consolas"/>
-        </w:rPr>
-        <w:t>paragraph two</w:t>
-      </w:r>
-      <w:r>
-        <w:rPr>
-          <w:rFonts w:ascii="Consolas" w:hAnsi="Consolas" w:cs="Consolas"/>
-        </w:rPr>
-        <w:t>.</w:t>
-      </w:r>
-      <w:r>
-        <w:rPr>
-          <w:rFonts w:ascii="Consolas" w:hAnsi="Consolas" w:cs="Consolas"/>
-        </w:rPr>
-        <w:br/>
-        <w:t xml:space="preserve">        &lt;/section&gt;</w:t>
-      </w:r>
-      <w:r>
-        <w:rPr>
-          <w:rFonts w:ascii="Consolas" w:hAnsi="Consolas" w:cs="Consolas"/>
-        </w:rPr>
-        <w:br/>
-        <w:t xml:space="preserve">    </w:t>
-      </w:r>
-      <w:r>
-        <w:rPr>
-          <w:rFonts w:ascii="Consolas" w:hAnsi="Consolas" w:cs="Consolas"/>
-        </w:rPr>
-        <w:t xml:space="preserve">  </w:t>
-      </w:r>
-      <w:r>
-        <w:rPr>
-          <w:rFonts w:ascii="Consolas" w:hAnsi="Consolas" w:cs="Consolas"/>
-        </w:rPr>
-        <w:t>&lt;/section&gt;</w:t>
-      </w:r>
-      <w:r>
-        <w:rPr>
-          <w:rFonts w:ascii="Consolas" w:hAnsi="Consolas" w:cs="Consolas"/>
-        </w:rPr>
-        <w:br/>
-        <w:t xml:space="preserve">    </w:t>
-      </w:r>
-      <w:r>
-        <w:rPr>
-          <w:rFonts w:ascii="Consolas" w:hAnsi="Consolas" w:cs="Consolas"/>
-        </w:rPr>
-        <w:t xml:space="preserve">  </w:t>
-      </w:r>
-      <w:r>
-        <w:rPr>
-          <w:rFonts w:ascii="Consolas" w:hAnsi="Consolas" w:cs="Consolas"/>
-        </w:rPr>
-        <w:t>&lt;section&gt;</w:t>
-      </w:r>
-      <w:r>
-        <w:rPr>
-          <w:rFonts w:ascii="Consolas" w:hAnsi="Consolas" w:cs="Consolas"/>
-        </w:rPr>
-        <w:br/>
-        <w:t xml:space="preserve">      </w:t>
-      </w:r>
-      <w:r>
-        <w:rPr>
-          <w:rFonts w:ascii="Consolas" w:hAnsi="Consolas" w:cs="Consolas"/>
-        </w:rPr>
-        <w:t xml:space="preserve">  </w:t>
-      </w:r>
-      <w:r>
-        <w:rPr>
-          <w:rFonts w:ascii="Consolas" w:hAnsi="Consolas" w:cs="Consolas"/>
-        </w:rPr>
-        <w:t>&lt;title&gt;Chapter 2, the Vanishing Glass&lt;/title&gt;</w:t>
-      </w:r>
-      <w:r>
-        <w:rPr>
-          <w:rFonts w:ascii="Consolas" w:hAnsi="Consolas" w:cs="Consolas"/>
-        </w:rPr>
-        <w:br/>
-        <w:t xml:space="preserve">      </w:t>
-      </w:r>
-      <w:r>
-        <w:rPr>
-          <w:rFonts w:ascii="Consolas" w:hAnsi="Consolas" w:cs="Consolas"/>
-        </w:rPr>
-        <w:t xml:space="preserve">  </w:t>
-      </w:r>
-      <w:r>
-        <w:rPr>
-          <w:rFonts w:ascii="Consolas" w:hAnsi="Consolas" w:cs="Consolas"/>
-        </w:rPr>
-        <w:t>&lt;section level=“Division”&gt;</w:t>
-      </w:r>
-      <w:r>
-        <w:rPr>
-          <w:rFonts w:ascii="Consolas" w:hAnsi="Consolas" w:cs="Consolas"/>
-        </w:rPr>
-        <w:br/>
-        <w:t xml:space="preserve">          This is chapter </w:t>
-      </w:r>
-      <w:r>
-        <w:rPr>
-          <w:rFonts w:ascii="Consolas" w:hAnsi="Consolas" w:cs="Consolas"/>
-        </w:rPr>
-        <w:t>2</w:t>
-      </w:r>
-      <w:r>
-        <w:rPr>
-          <w:rFonts w:ascii="Consolas" w:hAnsi="Consolas" w:cs="Consolas"/>
-        </w:rPr>
-        <w:t>, division 1, paragraph one.</w:t>
-      </w:r>
-      <w:r>
-        <w:rPr>
-          <w:rFonts w:ascii="Consolas" w:hAnsi="Consolas" w:cs="Consolas"/>
-        </w:rPr>
-        <w:br/>
-      </w:r>
-      <w:r>
-        <w:rPr>
-          <w:rFonts w:ascii="Consolas" w:hAnsi="Consolas" w:cs="Consolas"/>
-        </w:rPr>
-        <w:br/>
-        <w:t xml:space="preserve">          This is chapter </w:t>
-      </w:r>
-      <w:r>
-        <w:rPr>
-          <w:rFonts w:ascii="Consolas" w:hAnsi="Consolas" w:cs="Consolas"/>
-        </w:rPr>
-        <w:t>2</w:t>
-      </w:r>
-      <w:r>
-        <w:rPr>
-          <w:rFonts w:ascii="Consolas" w:hAnsi="Consolas" w:cs="Consolas"/>
-        </w:rPr>
-        <w:t>, division 1, paragraph two.</w:t>
-      </w:r>
-      <w:r>
-        <w:rPr>
-          <w:rFonts w:ascii="Consolas" w:hAnsi="Consolas" w:cs="Consolas"/>
-        </w:rPr>
-        <w:br/>
-        <w:t xml:space="preserve">        &lt;/section&gt;</w:t>
-      </w:r>
-      <w:r>
-        <w:rPr>
-          <w:rFonts w:ascii="Consolas" w:hAnsi="Consolas" w:cs="Consolas"/>
-        </w:rPr>
-        <w:br/>
-        <w:t xml:space="preserve">        &lt;section level=“Division”&gt;</w:t>
-      </w:r>
-      <w:r>
-        <w:rPr>
-          <w:rFonts w:ascii="Consolas" w:hAnsi="Consolas" w:cs="Consolas"/>
-        </w:rPr>
-        <w:br/>
-        <w:t xml:space="preserve">          This is chapter </w:t>
-      </w:r>
-      <w:r>
-        <w:rPr>
-          <w:rFonts w:ascii="Consolas" w:hAnsi="Consolas" w:cs="Consolas"/>
-        </w:rPr>
-        <w:t>2</w:t>
-      </w:r>
-      <w:r>
-        <w:rPr>
-          <w:rFonts w:ascii="Consolas" w:hAnsi="Consolas" w:cs="Consolas"/>
-        </w:rPr>
-        <w:t>, division 2, paragraph one.</w:t>
-      </w:r>
-      <w:r>
-        <w:rPr>
-          <w:rFonts w:ascii="Consolas" w:hAnsi="Consolas" w:cs="Consolas"/>
-        </w:rPr>
-        <w:br/>
-      </w:r>
-      <w:r>
-        <w:rPr>
-          <w:rFonts w:ascii="Consolas" w:hAnsi="Consolas" w:cs="Consolas"/>
-        </w:rPr>
-        <w:br/>
-        <w:t xml:space="preserve">          This is chapter </w:t>
-      </w:r>
-      <w:r>
-        <w:rPr>
-          <w:rFonts w:ascii="Consolas" w:hAnsi="Consolas" w:cs="Consolas"/>
-        </w:rPr>
-        <w:t>2</w:t>
-      </w:r>
-      <w:r>
-        <w:rPr>
-          <w:rFonts w:ascii="Consolas" w:hAnsi="Consolas" w:cs="Consolas"/>
-        </w:rPr>
-        <w:t>, division 2, paragraph two.</w:t>
-      </w:r>
-      <w:r>
-        <w:rPr>
-          <w:rFonts w:ascii="Consolas" w:hAnsi="Consolas" w:cs="Consolas"/>
-        </w:rPr>
-        <w:br/>
-        <w:t xml:space="preserve">        &lt;/section&gt; </w:t>
-      </w:r>
-      <w:r>
-        <w:rPr>
-          <w:rFonts w:ascii="Consolas" w:hAnsi="Consolas" w:cs="Consolas"/>
-        </w:rPr>
-        <w:br/>
-        <w:t xml:space="preserve">    </w:t>
-      </w:r>
-      <w:r>
-        <w:rPr>
-          <w:rFonts w:ascii="Consolas" w:hAnsi="Consolas" w:cs="Consolas"/>
-        </w:rPr>
-        <w:t xml:space="preserve">  </w:t>
-      </w:r>
-      <w:r>
-        <w:rPr>
-          <w:rFonts w:ascii="Consolas" w:hAnsi="Consolas" w:cs="Consolas"/>
-        </w:rPr>
-        <w:t>&lt;/section&gt;</w:t>
-      </w:r>
-      <w:r>
-        <w:rPr>
-          <w:rFonts w:ascii="Consolas" w:hAnsi="Consolas" w:cs="Consolas"/>
-        </w:rPr>
-        <w:br/>
-        <w:t xml:space="preserve">    &lt;/section&gt;</w:t>
-      </w:r>
-      <w:r>
-        <w:rPr>
-          <w:rFonts w:ascii="Consolas" w:hAnsi="Consolas" w:cs="Consolas"/>
-        </w:rPr>
-        <w:br/>
         <w:t xml:space="preserve">    &lt;section&gt;</w:t>
       </w:r>
       <w:r>
@@ -6036,6 +6332,7 @@
           <w:sz w:val="22"/>
           <w:szCs w:val="22"/>
         </w:rPr>
+        <w:lastRenderedPageBreak/>
         <w:t>A</w:t>
       </w:r>
       <w:r>
@@ -6439,7 +6736,6 @@
           <w:rFonts w:ascii="Menlo" w:hAnsi="Menlo" w:cs="Menlo"/>
           <w:color w:val="000000"/>
         </w:rPr>
-        <w:lastRenderedPageBreak/>
         <w:t xml:space="preserve">      Sermons and Speeches</w:t>
       </w:r>
     </w:p>
@@ -6702,6 +6998,7 @@
         <w:rPr>
           <w:rFonts w:ascii="Consolas" w:hAnsi="Consolas" w:cs="Consolas"/>
         </w:rPr>
+        <w:lastRenderedPageBreak/>
         <w:t xml:space="preserve">% </w:t>
       </w:r>
       <w:proofErr w:type="gramStart"/>
@@ -6796,12 +7093,12 @@
       </w:r>
     </w:p>
     <w:sectPr>
-      <w:headerReference w:type="even" r:id="rId21"/>
-      <w:headerReference w:type="default" r:id="rId22"/>
-      <w:footerReference w:type="even" r:id="rId23"/>
-      <w:footerReference w:type="default" r:id="rId24"/>
-      <w:headerReference w:type="first" r:id="rId25"/>
-      <w:footerReference w:type="first" r:id="rId26"/>
+      <w:headerReference w:type="even" r:id="rId22"/>
+      <w:headerReference w:type="default" r:id="rId23"/>
+      <w:footerReference w:type="even" r:id="rId24"/>
+      <w:footerReference w:type="default" r:id="rId25"/>
+      <w:headerReference w:type="first" r:id="rId26"/>
+      <w:footerReference w:type="first" r:id="rId27"/>
       <w:pgSz w:w="12240" w:h="15840"/>
       <w:pgMar w:top="1440" w:right="1440" w:bottom="1440" w:left="1440" w:header="720" w:footer="720" w:gutter="0"/>
       <w:cols w:space="720"/>
@@ -7325,7 +7622,7 @@
   <w:abstractNum w:abstractNumId="3" w15:restartNumberingAfterBreak="0">
     <w:nsid w:val="31F548DD"/>
     <w:multiLevelType w:val="hybridMultilevel"/>
-    <w:tmpl w:val="0A50D8DE"/>
+    <w:tmpl w:val="82A6B2A0"/>
     <w:lvl w:ilvl="0" w:tplc="04090001">
       <w:start w:val="1"/>
       <w:numFmt w:val="bullet"/>
@@ -8196,7 +8493,6 @@
   <w:style w:type="character" w:default="1" w:styleId="DefaultParagraphFont">
     <w:name w:val="Default Paragraph Font"/>
     <w:uiPriority w:val="1"/>
-    <w:semiHidden/>
     <w:unhideWhenUsed/>
   </w:style>
   <w:style w:type="table" w:default="1" w:styleId="TableNormal">

</xml_diff>

<commit_message>
Updated documentation; support more formatting tags
</commit_message>
<xml_diff>
--- a/package/documentation.docx
+++ b/package/documentation.docx
@@ -1644,6 +1644,9 @@
           <w:ilvl w:val="0"/>
           <w:numId w:val="3"/>
         </w:numPr>
+        <w:rPr>
+          <w:rFonts w:ascii="Calibri" w:hAnsi="Calibri" w:cs="Calibri"/>
+        </w:rPr>
       </w:pPr>
       <w:r>
         <w:t xml:space="preserve">Repeat the same process with </w:t>
@@ -1713,10 +1716,46 @@
         <w:t xml:space="preserve"> install.command</w:t>
       </w:r>
       <w:r>
+        <w:rPr>
+          <w:rFonts w:ascii="Calibri" w:hAnsi="Calibri" w:cs="Calibri"/>
+        </w:rPr>
+        <w:t xml:space="preserve">, and </w:t>
+      </w:r>
+      <w:r>
+        <w:rPr>
+          <w:rFonts w:ascii="Calibri" w:hAnsi="Calibri" w:cs="Calibri"/>
+        </w:rPr>
+        <w:t xml:space="preserve">try opening it </w:t>
+      </w:r>
+      <w:r>
+        <w:rPr>
+          <w:rFonts w:ascii="Calibri" w:hAnsi="Calibri" w:cs="Calibri"/>
+        </w:rPr>
+        <w:t>again</w:t>
+      </w:r>
+      <w:r>
+        <w:rPr>
+          <w:rFonts w:ascii="Calibri" w:hAnsi="Calibri" w:cs="Calibri"/>
+        </w:rPr>
         <w:t xml:space="preserve">. </w:t>
       </w:r>
       <w:r>
-        <w:t>Once this is finished, contextus should be installed.</w:t>
+        <w:rPr>
+          <w:rFonts w:ascii="Calibri" w:hAnsi="Calibri" w:cs="Calibri"/>
+        </w:rPr>
+        <w:t xml:space="preserve">Once </w:t>
+      </w:r>
+      <w:r>
+        <w:rPr>
+          <w:rFonts w:ascii="Calibri" w:hAnsi="Calibri" w:cs="Calibri"/>
+        </w:rPr>
+        <w:t>it runs</w:t>
+      </w:r>
+      <w:r>
+        <w:rPr>
+          <w:rFonts w:ascii="Calibri" w:hAnsi="Calibri" w:cs="Calibri"/>
+        </w:rPr>
+        <w:t>, contextus should be installed.</w:t>
       </w:r>
     </w:p>
     <w:p>
@@ -1976,7 +2015,7 @@
           </mc:Choice>
           <mc:Fallback>
             <w:pict>
-              <v:shapetype w14:anchorId="378520CB" id="_x0000_t23" coordsize="21600,21600" o:spt="23" adj="5400" path="m,10800qy10800,,21600,10800,10800,21600,,10800xm@0,10800qy10800@2@1,10800,10800@0@0,10800xe">
+              <v:shapetype w14:anchorId="1C475C16" id="_x0000_t23" coordsize="21600,21600" o:spt="23" adj="5400" path="m,10800qy10800,,21600,10800,10800,21600,,10800xm@0,10800qy10800@2@1,10800,10800@0@0,10800xe">
                 <v:formulas>
                   <v:f eqn="val #0"/>
                   <v:f eqn="sum width 0 #0"/>
@@ -2832,10 +2871,19 @@
     </w:p>
     <w:p>
       <w:pPr>
+        <w:rPr>
+          <w:b/>
+          <w:bCs/>
+        </w:rPr>
+      </w:pPr>
+    </w:p>
+    <w:p>
+      <w:pPr>
         <w:pStyle w:val="Heading1"/>
       </w:pPr>
       <w:bookmarkStart w:id="7" w:name="_Toc167957620"/>
       <w:r>
+        <w:lastRenderedPageBreak/>
         <w:t>Preparing documents</w:t>
       </w:r>
       <w:bookmarkEnd w:id="7"/>
@@ -2846,7 +2894,6 @@
       </w:pPr>
       <w:bookmarkStart w:id="8" w:name="_Toc167957621"/>
       <w:r>
-        <w:lastRenderedPageBreak/>
         <w:t>Working with XML</w:t>
       </w:r>
       <w:bookmarkEnd w:id="8"/>
@@ -3074,14 +3121,20 @@
         <w:rPr>
           <w:rFonts w:ascii="Consolas" w:hAnsi="Consolas" w:cs="Consolas"/>
         </w:rPr>
-        <w:t>=”multi</w:t>
+        <w:t>=</w:t>
+      </w:r>
+      <w:r>
+        <w:rPr>
+          <w:rFonts w:ascii="Consolas" w:hAnsi="Consolas" w:cs="Consolas"/>
+        </w:rPr>
+        <w:t>“</w:t>
       </w:r>
       <w:proofErr w:type="gramEnd"/>
       <w:r>
         <w:rPr>
           <w:rFonts w:ascii="Consolas" w:hAnsi="Consolas" w:cs="Consolas"/>
         </w:rPr>
-        <w:t>-line-break”&gt;</w:t>
+        <w:t>multi-line-break”&gt;</w:t>
       </w:r>
       <w:r>
         <w:t xml:space="preserve">. The word </w:t>
@@ -3112,6 +3165,7 @@
         <w:spacing w:after="60"/>
       </w:pPr>
       <w:r>
+        <w:lastRenderedPageBreak/>
         <w:t xml:space="preserve">Every part of the contextus document must be properly tagged prior to submission. All the metadata (i.e., the information </w:t>
       </w:r>
       <w:r>
@@ -3122,11 +3176,7 @@
         <w:t>about</w:t>
       </w:r>
       <w:r>
-        <w:t xml:space="preserve"> the document, such as the title, author, publication date, etc.) must be placed in appropriate </w:t>
-      </w:r>
-      <w:r>
-        <w:lastRenderedPageBreak/>
-        <w:t xml:space="preserve">tags, and all the actual text must also be enclosed in the tags that describe where that text should be in the documents </w:t>
+        <w:t xml:space="preserve"> the document, such as the title, author, publication date, etc.) must be placed in appropriate tags, and all the actual text must also be enclosed in the tags that describe where that text should be in the documents </w:t>
       </w:r>
       <w:r>
         <w:rPr>
@@ -3171,7 +3221,13 @@
         <w:t>&gt;</w:t>
       </w:r>
       <w:r>
-        <w:t>”, e.g., “</w:t>
+        <w:t>”</w:t>
+      </w:r>
+      <w:r>
+        <w:t xml:space="preserve">: </w:t>
+      </w:r>
+      <w:r>
+        <w:t>“</w:t>
       </w:r>
       <w:r>
         <w:rPr>
@@ -3369,7 +3425,10 @@
         </w:numPr>
       </w:pPr>
       <w:r>
-        <w:t>&lt;body&gt; tag: this is where the actual text goes, along some structural metadata</w:t>
+        <w:t xml:space="preserve">&lt;body&gt; tag: this is where the actual text goes, along some structural </w:t>
+      </w:r>
+      <w:r>
+        <w:t>tags</w:t>
       </w:r>
     </w:p>
     <w:p>
@@ -3422,6 +3481,7 @@
         </w:numPr>
       </w:pPr>
       <w:r>
+        <w:lastRenderedPageBreak/>
         <w:t>&lt;schema&gt; is required</w:t>
       </w:r>
     </w:p>
@@ -3434,7 +3494,6 @@
         </w:numPr>
       </w:pPr>
       <w:r>
-        <w:lastRenderedPageBreak/>
         <w:t>The &lt;level&gt; tag within &lt;schema&gt; indicates a structural level of the document. These should be ordered from outer to inner, so</w:t>
       </w:r>
       <w:r>
@@ -6054,9 +6113,208 @@
       </w:r>
     </w:p>
     <w:p/>
+    <w:p>
+      <w:pPr>
+        <w:pStyle w:val="Heading2"/>
+      </w:pPr>
+      <w:r>
+        <w:t>Formatting text</w:t>
+      </w:r>
+    </w:p>
+    <w:p>
+      <w:r>
+        <w:t>In addition to metadata tags and structural tags, contextus-cli supports several different tags for formatting text. These tags, which can be used anywhere within the actual text of your document, are as follows:</w:t>
+      </w:r>
+    </w:p>
+    <w:p>
+      <w:pPr>
+        <w:pStyle w:val="ListParagraph"/>
+        <w:numPr>
+          <w:ilvl w:val="0"/>
+          <w:numId w:val="6"/>
+        </w:numPr>
+      </w:pPr>
+      <w:r>
+        <w:t>&lt;b&gt;bold text&lt;/b&gt;</w:t>
+      </w:r>
+      <w:r>
+        <w:t xml:space="preserve"> — </w:t>
+      </w:r>
+      <w:r>
+        <w:rPr>
+          <w:b/>
+          <w:bCs/>
+        </w:rPr>
+        <w:t>bold text</w:t>
+      </w:r>
+    </w:p>
+    <w:p>
+      <w:pPr>
+        <w:pStyle w:val="ListParagraph"/>
+        <w:numPr>
+          <w:ilvl w:val="0"/>
+          <w:numId w:val="6"/>
+        </w:numPr>
+      </w:pPr>
+      <w:r>
+        <w:t>&lt;</w:t>
+      </w:r>
+      <w:proofErr w:type="spellStart"/>
+      <w:r>
+        <w:t>em</w:t>
+      </w:r>
+      <w:proofErr w:type="spellEnd"/>
+      <w:r>
+        <w:t>&gt;emphasized, or italicized text&lt;/</w:t>
+      </w:r>
+      <w:proofErr w:type="spellStart"/>
+      <w:r>
+        <w:t>em</w:t>
+      </w:r>
+      <w:proofErr w:type="spellEnd"/>
+      <w:r>
+        <w:t>&gt;</w:t>
+      </w:r>
+      <w:r>
+        <w:t xml:space="preserve"> </w:t>
+      </w:r>
+      <w:r>
+        <w:t xml:space="preserve">— </w:t>
+      </w:r>
+      <w:r>
+        <w:rPr>
+          <w:i/>
+          <w:iCs/>
+        </w:rPr>
+        <w:t>emphasized, or italicized text</w:t>
+      </w:r>
+    </w:p>
+    <w:p>
+      <w:pPr>
+        <w:pStyle w:val="ListParagraph"/>
+        <w:numPr>
+          <w:ilvl w:val="0"/>
+          <w:numId w:val="6"/>
+        </w:numPr>
+      </w:pPr>
+      <w:r>
+        <w:t xml:space="preserve">&lt;u&gt;underlined text&lt;/u&gt; </w:t>
+      </w:r>
+      <w:r>
+        <w:t>—</w:t>
+      </w:r>
+      <w:r>
+        <w:t xml:space="preserve"> </w:t>
+      </w:r>
+      <w:r>
+        <w:rPr>
+          <w:u w:val="single"/>
+        </w:rPr>
+        <w:t>underlined text</w:t>
+      </w:r>
+    </w:p>
+    <w:p>
+      <w:pPr>
+        <w:pStyle w:val="ListParagraph"/>
+        <w:numPr>
+          <w:ilvl w:val="0"/>
+          <w:numId w:val="6"/>
+        </w:numPr>
+        <w:rPr>
+          <w:strike/>
+        </w:rPr>
+      </w:pPr>
+      <w:r>
+        <w:t>&lt;del&gt;</w:t>
+      </w:r>
+      <w:r>
+        <w:t xml:space="preserve">struck through text&lt;/del&gt; </w:t>
+      </w:r>
+      <w:r>
+        <w:t>—</w:t>
+      </w:r>
+      <w:r>
+        <w:t xml:space="preserve"> </w:t>
+      </w:r>
+      <w:r>
+        <w:rPr>
+          <w:strike/>
+        </w:rPr>
+        <w:t>struck through text</w:t>
+      </w:r>
+    </w:p>
+    <w:p>
+      <w:pPr>
+        <w:pStyle w:val="ListParagraph"/>
+        <w:numPr>
+          <w:ilvl w:val="0"/>
+          <w:numId w:val="6"/>
+        </w:numPr>
+      </w:pPr>
+      <w:r>
+        <w:t xml:space="preserve">&lt;sup&gt;superscripted text&lt;/sup&gt; </w:t>
+      </w:r>
+      <w:r>
+        <w:t>—</w:t>
+      </w:r>
+      <w:r>
+        <w:t xml:space="preserve"> </w:t>
+      </w:r>
+      <w:r>
+        <w:rPr>
+          <w:vertAlign w:val="superscript"/>
+        </w:rPr>
+        <w:t>superscripted text</w:t>
+      </w:r>
+    </w:p>
+    <w:p>
+      <w:pPr>
+        <w:pStyle w:val="ListParagraph"/>
+        <w:numPr>
+          <w:ilvl w:val="0"/>
+          <w:numId w:val="6"/>
+        </w:numPr>
+      </w:pPr>
+      <w:r>
+        <w:t xml:space="preserve">&lt;sub&gt;subscripted text&lt;/sub&gt; </w:t>
+      </w:r>
+      <w:r>
+        <w:t>—</w:t>
+      </w:r>
+      <w:r>
+        <w:t xml:space="preserve"> </w:t>
+      </w:r>
+      <w:r>
+        <w:rPr>
+          <w:vertAlign w:val="subscript"/>
+        </w:rPr>
+        <w:t>subscripted text</w:t>
+      </w:r>
+    </w:p>
+    <w:p>
+      <w:pPr>
+        <w:pStyle w:val="ListParagraph"/>
+        <w:numPr>
+          <w:ilvl w:val="0"/>
+          <w:numId w:val="6"/>
+        </w:numPr>
+      </w:pPr>
+      <w:r>
+        <w:t xml:space="preserve">&lt;note number=”1”&gt;this text will appear when you click on a superscripted “1” and can be used as a way of including footnotes&lt;/note&gt; </w:t>
+      </w:r>
+      <w:r>
+        <w:t>—</w:t>
+      </w:r>
+      <w:r>
+        <w:t xml:space="preserve"> can’t be rendered in a word document</w:t>
+      </w:r>
+    </w:p>
+    <w:p>
+      <w:r>
+        <w:t>Note that if you miswrite these, validation will not necessarily identify your mistakes. How these mistakes will affect the appearance of document text on the website is not easy to predict.</w:t>
+      </w:r>
+    </w:p>
     <w:p/>
-    <w:p/>
-    <w:p/>
     <w:p>
       <w:pPr>
         <w:pStyle w:val="Heading1"/>
@@ -6146,6 +6404,7 @@
     </w:p>
     <w:p>
       <w:r>
+        <w:lastRenderedPageBreak/>
         <w:t xml:space="preserve">When I try to run </w:t>
       </w:r>
       <w:proofErr w:type="gramStart"/>
@@ -6332,7 +6591,6 @@
           <w:sz w:val="22"/>
           <w:szCs w:val="22"/>
         </w:rPr>
-        <w:lastRenderedPageBreak/>
         <w:t>A</w:t>
       </w:r>
       <w:r>
@@ -6773,21 +7031,6 @@
       </w:r>
     </w:p>
     <w:p>
-      <w:pPr>
-        <w:rPr>
-          <w:rFonts w:ascii="Menlo" w:hAnsi="Menlo" w:cs="Menlo"/>
-          <w:color w:val="000000"/>
-        </w:rPr>
-      </w:pPr>
-      <w:r>
-        <w:rPr>
-          <w:rFonts w:ascii="Menlo" w:hAnsi="Menlo" w:cs="Menlo"/>
-          <w:color w:val="000000"/>
-        </w:rPr>
-        <w:t xml:space="preserve">      Pamphlets and Treatises</w:t>
-      </w:r>
-    </w:p>
-    <w:p>
       <w:r>
         <w:t>Based on the indentation, we see that</w:t>
       </w:r>
@@ -6913,6 +7156,7 @@
       </w:pPr>
       <w:bookmarkStart w:id="14" w:name="_Toc167957627"/>
       <w:r>
+        <w:lastRenderedPageBreak/>
         <w:t>Submission</w:t>
       </w:r>
       <w:bookmarkEnd w:id="14"/>
@@ -6998,7 +7242,6 @@
         <w:rPr>
           <w:rFonts w:ascii="Consolas" w:hAnsi="Consolas" w:cs="Consolas"/>
         </w:rPr>
-        <w:lastRenderedPageBreak/>
         <w:t xml:space="preserve">% </w:t>
       </w:r>
       <w:proofErr w:type="gramStart"/>
@@ -7092,6 +7335,7 @@
         <w:t>All three commands also automatically run validation, so you will not be able to accidentally index or add text for an invalid document.</w:t>
       </w:r>
     </w:p>
+    <w:p/>
     <w:sectPr>
       <w:headerReference w:type="even" r:id="rId22"/>
       <w:headerReference w:type="default" r:id="rId23"/>
@@ -7845,6 +8089,119 @@
       </w:rPr>
     </w:lvl>
   </w:abstractNum>
+  <w:abstractNum w:abstractNumId="5" w15:restartNumberingAfterBreak="0">
+    <w:nsid w:val="7F2466E8"/>
+    <w:multiLevelType w:val="hybridMultilevel"/>
+    <w:tmpl w:val="5C024F04"/>
+    <w:lvl w:ilvl="0" w:tplc="04090001">
+      <w:start w:val="1"/>
+      <w:numFmt w:val="bullet"/>
+      <w:lvlText w:val=""/>
+      <w:lvlJc w:val="left"/>
+      <w:pPr>
+        <w:ind w:left="720" w:hanging="360"/>
+      </w:pPr>
+      <w:rPr>
+        <w:rFonts w:ascii="Symbol" w:hAnsi="Symbol" w:hint="default"/>
+      </w:rPr>
+    </w:lvl>
+    <w:lvl w:ilvl="1" w:tplc="04090003">
+      <w:start w:val="1"/>
+      <w:numFmt w:val="bullet"/>
+      <w:lvlText w:val="o"/>
+      <w:lvlJc w:val="left"/>
+      <w:pPr>
+        <w:ind w:left="1440" w:hanging="360"/>
+      </w:pPr>
+      <w:rPr>
+        <w:rFonts w:ascii="Courier New" w:hAnsi="Courier New" w:cs="Courier New" w:hint="default"/>
+      </w:rPr>
+    </w:lvl>
+    <w:lvl w:ilvl="2" w:tplc="04090005" w:tentative="1">
+      <w:start w:val="1"/>
+      <w:numFmt w:val="bullet"/>
+      <w:lvlText w:val=""/>
+      <w:lvlJc w:val="left"/>
+      <w:pPr>
+        <w:ind w:left="2160" w:hanging="360"/>
+      </w:pPr>
+      <w:rPr>
+        <w:rFonts w:ascii="Wingdings" w:hAnsi="Wingdings" w:hint="default"/>
+      </w:rPr>
+    </w:lvl>
+    <w:lvl w:ilvl="3" w:tplc="04090001" w:tentative="1">
+      <w:start w:val="1"/>
+      <w:numFmt w:val="bullet"/>
+      <w:lvlText w:val=""/>
+      <w:lvlJc w:val="left"/>
+      <w:pPr>
+        <w:ind w:left="2880" w:hanging="360"/>
+      </w:pPr>
+      <w:rPr>
+        <w:rFonts w:ascii="Symbol" w:hAnsi="Symbol" w:hint="default"/>
+      </w:rPr>
+    </w:lvl>
+    <w:lvl w:ilvl="4" w:tplc="04090003" w:tentative="1">
+      <w:start w:val="1"/>
+      <w:numFmt w:val="bullet"/>
+      <w:lvlText w:val="o"/>
+      <w:lvlJc w:val="left"/>
+      <w:pPr>
+        <w:ind w:left="3600" w:hanging="360"/>
+      </w:pPr>
+      <w:rPr>
+        <w:rFonts w:ascii="Courier New" w:hAnsi="Courier New" w:cs="Courier New" w:hint="default"/>
+      </w:rPr>
+    </w:lvl>
+    <w:lvl w:ilvl="5" w:tplc="04090005" w:tentative="1">
+      <w:start w:val="1"/>
+      <w:numFmt w:val="bullet"/>
+      <w:lvlText w:val=""/>
+      <w:lvlJc w:val="left"/>
+      <w:pPr>
+        <w:ind w:left="4320" w:hanging="360"/>
+      </w:pPr>
+      <w:rPr>
+        <w:rFonts w:ascii="Wingdings" w:hAnsi="Wingdings" w:hint="default"/>
+      </w:rPr>
+    </w:lvl>
+    <w:lvl w:ilvl="6" w:tplc="04090001" w:tentative="1">
+      <w:start w:val="1"/>
+      <w:numFmt w:val="bullet"/>
+      <w:lvlText w:val=""/>
+      <w:lvlJc w:val="left"/>
+      <w:pPr>
+        <w:ind w:left="5040" w:hanging="360"/>
+      </w:pPr>
+      <w:rPr>
+        <w:rFonts w:ascii="Symbol" w:hAnsi="Symbol" w:hint="default"/>
+      </w:rPr>
+    </w:lvl>
+    <w:lvl w:ilvl="7" w:tplc="04090003" w:tentative="1">
+      <w:start w:val="1"/>
+      <w:numFmt w:val="bullet"/>
+      <w:lvlText w:val="o"/>
+      <w:lvlJc w:val="left"/>
+      <w:pPr>
+        <w:ind w:left="5760" w:hanging="360"/>
+      </w:pPr>
+      <w:rPr>
+        <w:rFonts w:ascii="Courier New" w:hAnsi="Courier New" w:cs="Courier New" w:hint="default"/>
+      </w:rPr>
+    </w:lvl>
+    <w:lvl w:ilvl="8" w:tplc="04090005" w:tentative="1">
+      <w:start w:val="1"/>
+      <w:numFmt w:val="bullet"/>
+      <w:lvlText w:val=""/>
+      <w:lvlJc w:val="left"/>
+      <w:pPr>
+        <w:ind w:left="6480" w:hanging="360"/>
+      </w:pPr>
+      <w:rPr>
+        <w:rFonts w:ascii="Wingdings" w:hAnsi="Wingdings" w:hint="default"/>
+      </w:rPr>
+    </w:lvl>
+  </w:abstractNum>
   <w:num w:numId="1" w16cid:durableId="1125932355">
     <w:abstractNumId w:val="2"/>
   </w:num>
@@ -7859,6 +8216,9 @@
   </w:num>
   <w:num w:numId="5" w16cid:durableId="1673995616">
     <w:abstractNumId w:val="0"/>
+  </w:num>
+  <w:num w:numId="6" w16cid:durableId="1122304146">
+    <w:abstractNumId w:val="5"/>
   </w:num>
 </w:numbering>
 </file>

</xml_diff>